<commit_message>
Labyrinth generation report ver.2
</commit_message>
<xml_diff>
--- a/4_semestr/Scientific research/Labyrinths plan.docx
+++ b/4_semestr/Scientific research/Labyrinths plan.docx
@@ -7,33 +7,735 @@
         <w:jc w:val="center"/>
         <w:rPr>
           <w:rFonts w:ascii="Times New Roman" w:hAnsi="Times New Roman" w:cs="Times New Roman"/>
+          <w:color w:val="202122"/>
           <w:sz w:val="32"/>
           <w:szCs w:val="32"/>
-        </w:rPr>
-      </w:pPr>
-      <w:r>
-        <w:rPr>
-          <w:rFonts w:ascii="Times New Roman" w:hAnsi="Times New Roman" w:cs="Times New Roman"/>
+          <w:shd w:val="clear" w:color="auto" w:fill="FFFFFF"/>
+        </w:rPr>
+      </w:pPr>
+      <w:r>
+        <w:rPr>
+          <w:rFonts w:ascii="Times New Roman" w:hAnsi="Times New Roman" w:cs="Times New Roman"/>
+          <w:color w:val="202122"/>
           <w:sz w:val="32"/>
           <w:szCs w:val="32"/>
-        </w:rPr>
-        <w:t xml:space="preserve">Алгоритмы </w:t>
-      </w:r>
-      <w:r>
-        <w:rPr>
-          <w:rFonts w:ascii="Times New Roman" w:hAnsi="Times New Roman" w:cs="Times New Roman"/>
+          <w:shd w:val="clear" w:color="auto" w:fill="FFFFFF"/>
+        </w:rPr>
+        <w:t>Классификация</w:t>
+      </w:r>
+      <w:r>
+        <w:rPr>
+          <w:rFonts w:ascii="Times New Roman" w:hAnsi="Times New Roman" w:cs="Times New Roman"/>
+          <w:color w:val="202122"/>
           <w:sz w:val="32"/>
           <w:szCs w:val="32"/>
-        </w:rPr>
-        <w:t>с</w:t>
-      </w:r>
-      <w:r>
+          <w:shd w:val="clear" w:color="auto" w:fill="FFFFFF"/>
+        </w:rPr>
+        <w:t xml:space="preserve"> лабиринта.</w:t>
+      </w:r>
+    </w:p>
+    <w:p>
+      <w:pPr>
+        <w:rPr>
+          <w:rFonts w:ascii="Times New Roman" w:hAnsi="Times New Roman" w:cs="Times New Roman"/>
+          <w:color w:val="222222"/>
+          <w:sz w:val="24"/>
+          <w:szCs w:val="24"/>
+          <w:shd w:val="clear" w:color="auto" w:fill="FFFFFF"/>
+        </w:rPr>
+      </w:pPr>
+      <w:r>
+        <w:rPr>
+          <w:rFonts w:ascii="Times New Roman" w:hAnsi="Times New Roman" w:cs="Times New Roman"/>
+          <w:b/>
+          <w:bCs/>
+          <w:color w:val="202122"/>
+          <w:sz w:val="24"/>
+          <w:szCs w:val="24"/>
+          <w:shd w:val="clear" w:color="auto" w:fill="FFFFFF"/>
+        </w:rPr>
+        <w:t>Лабиринт</w:t>
+      </w:r>
+      <w:r>
+        <w:rPr>
+          <w:rFonts w:ascii="Times New Roman" w:hAnsi="Times New Roman" w:cs="Times New Roman"/>
+          <w:color w:val="202122"/>
+          <w:sz w:val="24"/>
+          <w:szCs w:val="24"/>
+          <w:shd w:val="clear" w:color="auto" w:fill="FFFFFF"/>
+        </w:rPr>
+        <w:t> — структура, состоящая из запутанных путей к выходу или путей, ведущих в тупик.</w:t>
+      </w:r>
+    </w:p>
+    <w:p>
+      <w:pPr>
+        <w:rPr>
+          <w:rFonts w:ascii="Times New Roman" w:hAnsi="Times New Roman" w:cs="Times New Roman"/>
+          <w:color w:val="222222"/>
+          <w:sz w:val="24"/>
+          <w:szCs w:val="24"/>
+          <w:shd w:val="clear" w:color="auto" w:fill="FFFFFF"/>
+        </w:rPr>
+      </w:pPr>
+      <w:r>
+        <w:rPr>
+          <w:rFonts w:ascii="Times New Roman" w:hAnsi="Times New Roman" w:cs="Times New Roman"/>
+          <w:color w:val="222222"/>
+          <w:sz w:val="24"/>
+          <w:szCs w:val="24"/>
+          <w:shd w:val="clear" w:color="auto" w:fill="FFFFFF"/>
+        </w:rPr>
+        <w:t xml:space="preserve">Будем </w:t>
+      </w:r>
+      <w:r>
+        <w:rPr>
+          <w:rFonts w:ascii="Times New Roman" w:hAnsi="Times New Roman" w:cs="Times New Roman"/>
+          <w:color w:val="222222"/>
+          <w:sz w:val="24"/>
+          <w:szCs w:val="24"/>
+          <w:shd w:val="clear" w:color="auto" w:fill="FFFFFF"/>
+        </w:rPr>
+        <w:t>классифи</w:t>
+      </w:r>
+      <w:r>
+        <w:rPr>
+          <w:rFonts w:ascii="Times New Roman" w:hAnsi="Times New Roman" w:cs="Times New Roman"/>
+          <w:color w:val="222222"/>
+          <w:sz w:val="24"/>
+          <w:szCs w:val="24"/>
+          <w:shd w:val="clear" w:color="auto" w:fill="FFFFFF"/>
+        </w:rPr>
+        <w:t>цировать лабиринты</w:t>
+      </w:r>
+      <w:r>
+        <w:rPr>
+          <w:rFonts w:ascii="Times New Roman" w:hAnsi="Times New Roman" w:cs="Times New Roman"/>
+          <w:color w:val="222222"/>
+          <w:sz w:val="24"/>
+          <w:szCs w:val="24"/>
+          <w:shd w:val="clear" w:color="auto" w:fill="FFFFFF"/>
+        </w:rPr>
+        <w:t xml:space="preserve"> по маршрутизации </w:t>
+      </w:r>
+      <w:r>
+        <w:rPr>
+          <w:rFonts w:ascii="Times New Roman" w:hAnsi="Times New Roman" w:cs="Times New Roman"/>
+          <w:color w:val="222222"/>
+          <w:sz w:val="24"/>
+          <w:szCs w:val="24"/>
+          <w:shd w:val="clear" w:color="auto" w:fill="FFFFFF"/>
+        </w:rPr>
+        <w:t>(</w:t>
+      </w:r>
+      <w:r>
+        <w:rPr>
+          <w:rFonts w:ascii="Times New Roman" w:hAnsi="Times New Roman" w:cs="Times New Roman"/>
+          <w:color w:val="222222"/>
+          <w:sz w:val="24"/>
+          <w:szCs w:val="24"/>
+          <w:shd w:val="clear" w:color="auto" w:fill="FFFFFF"/>
+        </w:rPr>
+        <w:t>наиболее интересный аспект в генерации лабиринтов</w:t>
+      </w:r>
+      <w:r>
+        <w:rPr>
+          <w:rFonts w:ascii="Times New Roman" w:hAnsi="Times New Roman" w:cs="Times New Roman"/>
+          <w:color w:val="222222"/>
+          <w:sz w:val="24"/>
+          <w:szCs w:val="24"/>
+          <w:shd w:val="clear" w:color="auto" w:fill="FFFFFF"/>
+        </w:rPr>
+        <w:t>)</w:t>
+      </w:r>
+      <w:r>
+        <w:rPr>
+          <w:rFonts w:ascii="Times New Roman" w:hAnsi="Times New Roman" w:cs="Times New Roman"/>
+          <w:color w:val="222222"/>
+          <w:sz w:val="24"/>
+          <w:szCs w:val="24"/>
+          <w:shd w:val="clear" w:color="auto" w:fill="FFFFFF"/>
+        </w:rPr>
+        <w:t>. О</w:t>
+      </w:r>
+      <w:r>
+        <w:rPr>
+          <w:rFonts w:ascii="Times New Roman" w:hAnsi="Times New Roman" w:cs="Times New Roman"/>
+          <w:color w:val="222222"/>
+          <w:sz w:val="24"/>
+          <w:szCs w:val="24"/>
+          <w:shd w:val="clear" w:color="auto" w:fill="FFFFFF"/>
+        </w:rPr>
+        <w:t>н</w:t>
+      </w:r>
+      <w:r>
+        <w:rPr>
+          <w:rFonts w:ascii="Times New Roman" w:hAnsi="Times New Roman" w:cs="Times New Roman"/>
+          <w:color w:val="222222"/>
+          <w:sz w:val="24"/>
+          <w:szCs w:val="24"/>
+          <w:shd w:val="clear" w:color="auto" w:fill="FFFFFF"/>
+        </w:rPr>
+        <w:t xml:space="preserve"> связан с типами проходов в пределах геометрии.</w:t>
+      </w:r>
+    </w:p>
+    <w:p>
+      <w:pPr>
+        <w:rPr>
+          <w:rFonts w:ascii="Times New Roman" w:hAnsi="Times New Roman" w:cs="Times New Roman"/>
+          <w:color w:val="222222"/>
+          <w:sz w:val="24"/>
+          <w:szCs w:val="24"/>
+          <w:shd w:val="clear" w:color="auto" w:fill="FFFFFF"/>
+        </w:rPr>
+      </w:pPr>
+      <w:r>
+        <w:rPr>
+          <w:rFonts w:ascii="Times New Roman" w:hAnsi="Times New Roman" w:cs="Times New Roman"/>
+          <w:b/>
+          <w:bCs/>
+          <w:color w:val="222222"/>
+          <w:sz w:val="24"/>
+          <w:szCs w:val="24"/>
+          <w:shd w:val="clear" w:color="auto" w:fill="FFFFFF"/>
+        </w:rPr>
+        <w:t>Петля</w:t>
+      </w:r>
+      <w:r>
+        <w:rPr>
+          <w:rFonts w:ascii="Times New Roman" w:hAnsi="Times New Roman" w:cs="Times New Roman"/>
+          <w:color w:val="222222"/>
+          <w:sz w:val="24"/>
+          <w:szCs w:val="24"/>
+          <w:shd w:val="clear" w:color="auto" w:fill="FFFFFF"/>
+        </w:rPr>
+        <w:t xml:space="preserve"> - </w:t>
+      </w:r>
+      <w:r>
+        <w:rPr>
+          <w:rFonts w:ascii="Times New Roman" w:hAnsi="Times New Roman" w:cs="Times New Roman"/>
+          <w:color w:val="333333"/>
+          <w:sz w:val="24"/>
+          <w:szCs w:val="24"/>
+          <w:shd w:val="clear" w:color="auto" w:fill="FFFFFF"/>
+        </w:rPr>
+        <w:t>в теории графов ребро, и</w:t>
+      </w:r>
+      <w:r>
+        <w:rPr>
+          <w:rFonts w:ascii="Times New Roman" w:hAnsi="Times New Roman" w:cs="Times New Roman"/>
+          <w:color w:val="333333"/>
+          <w:sz w:val="24"/>
+          <w:szCs w:val="24"/>
+          <w:shd w:val="clear" w:color="auto" w:fill="FFFFFF"/>
+        </w:rPr>
+        <w:t>н</w:t>
+      </w:r>
+      <w:r>
+        <w:rPr>
+          <w:rFonts w:ascii="Times New Roman" w:hAnsi="Times New Roman" w:cs="Times New Roman"/>
+          <w:color w:val="333333"/>
+          <w:sz w:val="24"/>
+          <w:szCs w:val="24"/>
+          <w:shd w:val="clear" w:color="auto" w:fill="FFFFFF"/>
+        </w:rPr>
+        <w:t>цидентное одной и той же вершине.</w:t>
+      </w:r>
+    </w:p>
+    <w:p>
+      <w:pPr>
+        <w:rPr>
+          <w:rFonts w:ascii="Times New Roman" w:hAnsi="Times New Roman" w:cs="Times New Roman"/>
+          <w:noProof/>
+          <w:color w:val="222222"/>
+          <w:sz w:val="24"/>
+          <w:szCs w:val="24"/>
+          <w:shd w:val="clear" w:color="auto" w:fill="FFFFFF"/>
+        </w:rPr>
+      </w:pPr>
+      <w:r>
+        <w:rPr>
+          <w:rFonts w:ascii="Times New Roman" w:hAnsi="Times New Roman" w:cs="Times New Roman"/>
+          <w:b/>
+          <w:bCs/>
+          <w:color w:val="222222"/>
+          <w:sz w:val="24"/>
+          <w:szCs w:val="24"/>
+          <w:shd w:val="clear" w:color="auto" w:fill="FFFFFF"/>
+        </w:rPr>
+        <w:t>Идеальный</w:t>
+      </w:r>
+      <w:r>
+        <w:rPr>
+          <w:rFonts w:ascii="Times New Roman" w:hAnsi="Times New Roman" w:cs="Times New Roman"/>
+          <w:b/>
+          <w:bCs/>
+          <w:color w:val="222222"/>
+          <w:sz w:val="24"/>
+          <w:szCs w:val="24"/>
+          <w:shd w:val="clear" w:color="auto" w:fill="FFFFFF"/>
+        </w:rPr>
+        <w:t xml:space="preserve"> лабиринт</w:t>
+      </w:r>
+      <w:r>
+        <w:rPr>
+          <w:rFonts w:ascii="Times New Roman" w:hAnsi="Times New Roman" w:cs="Times New Roman"/>
+          <w:color w:val="222222"/>
+          <w:sz w:val="24"/>
+          <w:szCs w:val="24"/>
+          <w:shd w:val="clear" w:color="auto" w:fill="FFFFFF"/>
+        </w:rPr>
+        <w:t xml:space="preserve"> называют лабиринт без петель или замкнутых цепей и без недостижимых областей. Также он называется лабиринтом с одиночным соединением (simply-connected Maze). Из каждой точки существует ровно один путь к любой другой точке. Лабиринт имеет только одно решение. </w:t>
+      </w:r>
+      <w:r>
+        <w:rPr>
+          <w:rFonts w:ascii="Times New Roman" w:hAnsi="Times New Roman" w:cs="Times New Roman"/>
+          <w:i/>
+          <w:iCs/>
+          <w:color w:val="222222"/>
+          <w:sz w:val="24"/>
+          <w:szCs w:val="24"/>
+          <w:shd w:val="clear" w:color="auto" w:fill="FFFFFF"/>
+        </w:rPr>
+        <w:t>С точки зрения программирования такой лабиринт можно описать как дерево, связующее множество ячеек или вершин.</w:t>
+      </w:r>
+      <w:r>
+        <w:rPr>
+          <w:rFonts w:ascii="Times New Roman" w:hAnsi="Times New Roman" w:cs="Times New Roman"/>
+          <w:noProof/>
+          <w:color w:val="222222"/>
+          <w:sz w:val="24"/>
+          <w:szCs w:val="24"/>
+          <w:shd w:val="clear" w:color="auto" w:fill="FFFFFF"/>
+        </w:rPr>
+        <w:t xml:space="preserve"> </w:t>
+      </w:r>
+      <w:r>
+        <w:rPr>
+          <w:rFonts w:ascii="Times New Roman" w:hAnsi="Times New Roman" w:cs="Times New Roman"/>
+          <w:noProof/>
+          <w:color w:val="222222"/>
+          <w:sz w:val="24"/>
+          <w:szCs w:val="24"/>
+          <w:shd w:val="clear" w:color="auto" w:fill="FFFFFF"/>
+        </w:rPr>
+        <w:drawing>
+          <wp:inline distT="0" distB="0" distL="0" distR="0" wp14:anchorId="2E899AAB" wp14:editId="6F9FAE90">
+            <wp:extent cx="3498574" cy="2350373"/>
+            <wp:effectExtent l="0" t="0" r="6985" b="0"/>
+            <wp:docPr id="1" name="Рисунок 1"/>
+            <wp:cNvGraphicFramePr>
+              <a:graphicFrameLocks xmlns:a="http://schemas.openxmlformats.org/drawingml/2006/main" noChangeAspect="1"/>
+            </wp:cNvGraphicFramePr>
+            <a:graphic xmlns:a="http://schemas.openxmlformats.org/drawingml/2006/main">
+              <a:graphicData uri="http://schemas.openxmlformats.org/drawingml/2006/picture">
+                <pic:pic xmlns:pic="http://schemas.openxmlformats.org/drawingml/2006/picture">
+                  <pic:nvPicPr>
+                    <pic:cNvPr id="0" name="Picture 1"/>
+                    <pic:cNvPicPr>
+                      <a:picLocks noChangeAspect="1" noChangeArrowheads="1"/>
+                    </pic:cNvPicPr>
+                  </pic:nvPicPr>
+                  <pic:blipFill>
+                    <a:blip r:embed="rId5">
+                      <a:extLst>
+                        <a:ext uri="{28A0092B-C50C-407E-A947-70E740481C1C}">
+                          <a14:useLocalDpi xmlns:a14="http://schemas.microsoft.com/office/drawing/2010/main" val="0"/>
+                        </a:ext>
+                      </a:extLst>
+                    </a:blip>
+                    <a:srcRect/>
+                    <a:stretch>
+                      <a:fillRect/>
+                    </a:stretch>
+                  </pic:blipFill>
+                  <pic:spPr bwMode="auto">
+                    <a:xfrm>
+                      <a:off x="0" y="0"/>
+                      <a:ext cx="3535210" cy="2374985"/>
+                    </a:xfrm>
+                    <a:prstGeom prst="rect">
+                      <a:avLst/>
+                    </a:prstGeom>
+                    <a:noFill/>
+                    <a:ln>
+                      <a:noFill/>
+                    </a:ln>
+                  </pic:spPr>
+                </pic:pic>
+              </a:graphicData>
+            </a:graphic>
+          </wp:inline>
+        </w:drawing>
+      </w:r>
+    </w:p>
+    <w:p>
+      <w:pPr>
+        <w:rPr>
+          <w:rFonts w:ascii="Times New Roman" w:hAnsi="Times New Roman" w:cs="Times New Roman"/>
+          <w:color w:val="222222"/>
+          <w:sz w:val="24"/>
+          <w:szCs w:val="24"/>
+          <w:shd w:val="clear" w:color="auto" w:fill="FFFFFF"/>
+        </w:rPr>
+      </w:pPr>
+      <w:r>
+        <w:rPr>
+          <w:rFonts w:ascii="Times New Roman" w:hAnsi="Times New Roman" w:cs="Times New Roman"/>
+          <w:b/>
+          <w:bCs/>
+          <w:color w:val="222222"/>
+          <w:sz w:val="24"/>
+          <w:szCs w:val="24"/>
+          <w:shd w:val="clear" w:color="auto" w:fill="FFFFFF"/>
+        </w:rPr>
+        <w:t>Плетёный (Braid)</w:t>
+      </w:r>
+      <w:r>
+        <w:rPr>
+          <w:rFonts w:ascii="Times New Roman" w:hAnsi="Times New Roman" w:cs="Times New Roman"/>
+          <w:b/>
+          <w:bCs/>
+          <w:color w:val="222222"/>
+          <w:sz w:val="24"/>
+          <w:szCs w:val="24"/>
+          <w:shd w:val="clear" w:color="auto" w:fill="FFFFFF"/>
+        </w:rPr>
+        <w:t xml:space="preserve"> лабиринт </w:t>
+      </w:r>
+      <w:r>
+        <w:rPr>
+          <w:rFonts w:ascii="Times New Roman" w:hAnsi="Times New Roman" w:cs="Times New Roman"/>
+          <w:color w:val="222222"/>
+          <w:sz w:val="24"/>
+          <w:szCs w:val="24"/>
+          <w:shd w:val="clear" w:color="auto" w:fill="FFFFFF"/>
+        </w:rPr>
+        <w:t xml:space="preserve">означает, что в лабиринте нет тупиков. Также его называют лабиринтом с многократными соединениями (purely multiply connected Maze). В таком лабиринте используются проходы, замыкающиеся и возвращающиеся друг к другу (отсюда название «плетёный»), они заставляют тратить больше времени на ходьбу кругами вместо попадания в тупики. </w:t>
+      </w:r>
+      <w:r>
+        <w:rPr>
+          <w:rFonts w:ascii="Times New Roman" w:hAnsi="Times New Roman" w:cs="Times New Roman"/>
+          <w:noProof/>
+          <w:color w:val="222222"/>
+          <w:sz w:val="24"/>
+          <w:szCs w:val="24"/>
+          <w:shd w:val="clear" w:color="auto" w:fill="FFFFFF"/>
+        </w:rPr>
+        <w:drawing>
+          <wp:inline distT="0" distB="0" distL="0" distR="0" wp14:anchorId="10DCC6F8" wp14:editId="64903DB3">
+            <wp:extent cx="3701360" cy="2767054"/>
+            <wp:effectExtent l="0" t="0" r="0" b="0"/>
+            <wp:docPr id="2" name="Рисунок 2"/>
+            <wp:cNvGraphicFramePr>
+              <a:graphicFrameLocks xmlns:a="http://schemas.openxmlformats.org/drawingml/2006/main" noChangeAspect="1"/>
+            </wp:cNvGraphicFramePr>
+            <a:graphic xmlns:a="http://schemas.openxmlformats.org/drawingml/2006/main">
+              <a:graphicData uri="http://schemas.openxmlformats.org/drawingml/2006/picture">
+                <pic:pic xmlns:pic="http://schemas.openxmlformats.org/drawingml/2006/picture">
+                  <pic:nvPicPr>
+                    <pic:cNvPr id="0" name="Picture 2"/>
+                    <pic:cNvPicPr>
+                      <a:picLocks noChangeAspect="1" noChangeArrowheads="1"/>
+                    </pic:cNvPicPr>
+                  </pic:nvPicPr>
+                  <pic:blipFill>
+                    <a:blip r:embed="rId6">
+                      <a:extLst>
+                        <a:ext uri="{28A0092B-C50C-407E-A947-70E740481C1C}">
+                          <a14:useLocalDpi xmlns:a14="http://schemas.microsoft.com/office/drawing/2010/main" val="0"/>
+                        </a:ext>
+                      </a:extLst>
+                    </a:blip>
+                    <a:srcRect/>
+                    <a:stretch>
+                      <a:fillRect/>
+                    </a:stretch>
+                  </pic:blipFill>
+                  <pic:spPr bwMode="auto">
+                    <a:xfrm>
+                      <a:off x="0" y="0"/>
+                      <a:ext cx="3736611" cy="2793407"/>
+                    </a:xfrm>
+                    <a:prstGeom prst="rect">
+                      <a:avLst/>
+                    </a:prstGeom>
+                    <a:noFill/>
+                    <a:ln>
+                      <a:noFill/>
+                    </a:ln>
+                  </pic:spPr>
+                </pic:pic>
+              </a:graphicData>
+            </a:graphic>
+          </wp:inline>
+        </w:drawing>
+      </w:r>
+    </w:p>
+    <w:p>
+      <w:pPr>
+        <w:rPr>
+          <w:rFonts w:ascii="Times New Roman" w:hAnsi="Times New Roman" w:cs="Times New Roman"/>
+          <w:color w:val="222222"/>
+          <w:sz w:val="24"/>
+          <w:szCs w:val="24"/>
+          <w:shd w:val="clear" w:color="auto" w:fill="FFFFFF"/>
+        </w:rPr>
+      </w:pPr>
+      <w:r>
+        <w:rPr>
+          <w:rFonts w:ascii="Times New Roman" w:hAnsi="Times New Roman" w:cs="Times New Roman"/>
+          <w:b/>
+          <w:bCs/>
+          <w:color w:val="222222"/>
+          <w:sz w:val="24"/>
+          <w:szCs w:val="24"/>
+          <w:shd w:val="clear" w:color="auto" w:fill="FFFFFF"/>
+        </w:rPr>
+        <w:t>Одномаршрутный (Unicursal</w:t>
+      </w:r>
+      <w:r>
+        <w:rPr>
+          <w:rFonts w:ascii="Times New Roman" w:hAnsi="Times New Roman" w:cs="Times New Roman"/>
+          <w:b/>
+          <w:bCs/>
+          <w:color w:val="222222"/>
+          <w:sz w:val="24"/>
+          <w:szCs w:val="24"/>
+          <w:shd w:val="clear" w:color="auto" w:fill="FFFFFF"/>
+        </w:rPr>
+        <w:t>) лабиринт</w:t>
+      </w:r>
+      <w:r>
+        <w:rPr>
+          <w:rFonts w:ascii="Times New Roman" w:hAnsi="Times New Roman" w:cs="Times New Roman"/>
+          <w:color w:val="222222"/>
+          <w:sz w:val="24"/>
+          <w:szCs w:val="24"/>
+          <w:shd w:val="clear" w:color="auto" w:fill="FFFFFF"/>
+        </w:rPr>
+        <w:t xml:space="preserve"> подразумевает лабиринт без развилок. Одномаршрутный лабиринт содержит один длинный извивающийся проход, который </w:t>
+      </w:r>
+      <w:r>
+        <w:rPr>
+          <w:rFonts w:ascii="Times New Roman" w:hAnsi="Times New Roman" w:cs="Times New Roman"/>
+          <w:color w:val="222222"/>
+          <w:sz w:val="24"/>
+          <w:szCs w:val="24"/>
+          <w:shd w:val="clear" w:color="auto" w:fill="FFFFFF"/>
+        </w:rPr>
+        <w:lastRenderedPageBreak/>
+        <w:t>меняет направление на всём протяжении лабиринта. Он не очень сложен, только если вы случайно не повернёте назад на полпути и не вернётесь в начало.</w:t>
+      </w:r>
+    </w:p>
+    <w:p>
+      <w:pPr>
+        <w:rPr>
+          <w:rFonts w:ascii="Times New Roman" w:hAnsi="Times New Roman" w:cs="Times New Roman"/>
+          <w:i/>
+          <w:iCs/>
+          <w:color w:val="222222"/>
+          <w:sz w:val="24"/>
+          <w:szCs w:val="24"/>
+          <w:shd w:val="clear" w:color="auto" w:fill="FFFFFF"/>
+        </w:rPr>
+      </w:pPr>
+      <w:r>
+        <w:rPr>
+          <w:rFonts w:ascii="Times New Roman" w:hAnsi="Times New Roman" w:cs="Times New Roman"/>
+          <w:noProof/>
+          <w:color w:val="222222"/>
+          <w:sz w:val="24"/>
+          <w:szCs w:val="24"/>
+          <w:shd w:val="clear" w:color="auto" w:fill="FFFFFF"/>
+        </w:rPr>
+        <w:drawing>
+          <wp:inline distT="0" distB="0" distL="0" distR="0" wp14:anchorId="1E5542F5" wp14:editId="4D670333">
+            <wp:extent cx="3916116" cy="2934031"/>
+            <wp:effectExtent l="0" t="0" r="8255" b="0"/>
+            <wp:docPr id="3" name="Рисунок 3"/>
+            <wp:cNvGraphicFramePr>
+              <a:graphicFrameLocks xmlns:a="http://schemas.openxmlformats.org/drawingml/2006/main" noChangeAspect="1"/>
+            </wp:cNvGraphicFramePr>
+            <a:graphic xmlns:a="http://schemas.openxmlformats.org/drawingml/2006/main">
+              <a:graphicData uri="http://schemas.openxmlformats.org/drawingml/2006/picture">
+                <pic:pic xmlns:pic="http://schemas.openxmlformats.org/drawingml/2006/picture">
+                  <pic:nvPicPr>
+                    <pic:cNvPr id="0" name="Picture 3"/>
+                    <pic:cNvPicPr>
+                      <a:picLocks noChangeAspect="1" noChangeArrowheads="1"/>
+                    </pic:cNvPicPr>
+                  </pic:nvPicPr>
+                  <pic:blipFill>
+                    <a:blip r:embed="rId7">
+                      <a:extLst>
+                        <a:ext uri="{28A0092B-C50C-407E-A947-70E740481C1C}">
+                          <a14:useLocalDpi xmlns:a14="http://schemas.microsoft.com/office/drawing/2010/main" val="0"/>
+                        </a:ext>
+                      </a:extLst>
+                    </a:blip>
+                    <a:srcRect/>
+                    <a:stretch>
+                      <a:fillRect/>
+                    </a:stretch>
+                  </pic:blipFill>
+                  <pic:spPr bwMode="auto">
+                    <a:xfrm>
+                      <a:off x="0" y="0"/>
+                      <a:ext cx="3951889" cy="2960833"/>
+                    </a:xfrm>
+                    <a:prstGeom prst="rect">
+                      <a:avLst/>
+                    </a:prstGeom>
+                    <a:noFill/>
+                    <a:ln>
+                      <a:noFill/>
+                    </a:ln>
+                  </pic:spPr>
+                </pic:pic>
+              </a:graphicData>
+            </a:graphic>
+          </wp:inline>
+        </w:drawing>
+      </w:r>
+    </w:p>
+    <w:p>
+      <w:pPr>
+        <w:rPr>
+          <w:rFonts w:ascii="Times New Roman" w:hAnsi="Times New Roman" w:cs="Times New Roman"/>
+          <w:color w:val="222222"/>
+          <w:sz w:val="24"/>
+          <w:szCs w:val="24"/>
+          <w:shd w:val="clear" w:color="auto" w:fill="FFFFFF"/>
+        </w:rPr>
+      </w:pPr>
+      <w:r>
+        <w:rPr>
+          <w:rFonts w:ascii="Times New Roman" w:hAnsi="Times New Roman" w:cs="Times New Roman"/>
+          <w:b/>
+          <w:bCs/>
+          <w:color w:val="222222"/>
+          <w:sz w:val="24"/>
+          <w:szCs w:val="24"/>
+          <w:shd w:val="clear" w:color="auto" w:fill="FFFFFF"/>
+        </w:rPr>
+        <w:t>Разреженный</w:t>
+      </w:r>
+      <w:r>
+        <w:rPr>
+          <w:rFonts w:ascii="Times New Roman" w:hAnsi="Times New Roman" w:cs="Times New Roman"/>
+          <w:color w:val="222222"/>
+          <w:sz w:val="24"/>
+          <w:szCs w:val="24"/>
+          <w:shd w:val="clear" w:color="auto" w:fill="FFFFFF"/>
+        </w:rPr>
+        <w:t xml:space="preserve"> лабиринт не прокладывает проходы через каждую ячейку, то есть некоторые из них не создаются. Это подразумевает наличие недостижимых областей, то есть он в некотором смысле противоположен плетёному лабиринту. </w:t>
+      </w:r>
+    </w:p>
+    <w:p>
+      <w:pPr>
+        <w:rPr>
+          <w:rFonts w:ascii="Times New Roman" w:hAnsi="Times New Roman" w:cs="Times New Roman"/>
+          <w:color w:val="222222"/>
+          <w:sz w:val="24"/>
+          <w:szCs w:val="24"/>
+          <w:shd w:val="clear" w:color="auto" w:fill="FFFFFF"/>
+        </w:rPr>
+      </w:pPr>
+      <w:r>
+        <w:rPr>
+          <w:rFonts w:ascii="Times New Roman" w:hAnsi="Times New Roman" w:cs="Times New Roman"/>
+          <w:color w:val="222222"/>
+          <w:sz w:val="24"/>
+          <w:szCs w:val="24"/>
+          <w:shd w:val="clear" w:color="auto" w:fill="FFFFFF"/>
+        </w:rPr>
+        <w:t>Лабиринт можно предста</w:t>
+      </w:r>
+      <w:r>
+        <w:rPr>
+          <w:rFonts w:ascii="Times New Roman" w:hAnsi="Times New Roman" w:cs="Times New Roman"/>
+          <w:color w:val="222222"/>
+          <w:sz w:val="24"/>
+          <w:szCs w:val="24"/>
+          <w:shd w:val="clear" w:color="auto" w:fill="FFFFFF"/>
+        </w:rPr>
+        <w:t>вить в виде графа, где вершины – это клетки, а ребра – пути между этими клетками.</w:t>
+      </w:r>
+    </w:p>
+    <w:p>
+      <w:pPr>
+        <w:rPr>
+          <w:rFonts w:ascii="Times New Roman" w:hAnsi="Times New Roman" w:cs="Times New Roman"/>
+          <w:color w:val="222222"/>
+          <w:sz w:val="24"/>
+          <w:szCs w:val="24"/>
+          <w:shd w:val="clear" w:color="auto" w:fill="FFFFFF"/>
+        </w:rPr>
+      </w:pPr>
+      <w:r>
+        <w:rPr>
+          <w:rFonts w:ascii="Times New Roman" w:hAnsi="Times New Roman" w:cs="Times New Roman"/>
+          <w:color w:val="222222"/>
+          <w:sz w:val="24"/>
+          <w:szCs w:val="24"/>
+          <w:shd w:val="clear" w:color="auto" w:fill="FFFFFF"/>
+        </w:rPr>
+        <w:t>Оценку лабиринтов можно провести по наличию циклов, тупиков</w:t>
+      </w:r>
+      <w:r>
+        <w:rPr>
+          <w:rFonts w:ascii="Times New Roman" w:hAnsi="Times New Roman" w:cs="Times New Roman"/>
+          <w:color w:val="222222"/>
+          <w:sz w:val="24"/>
+          <w:szCs w:val="24"/>
+          <w:shd w:val="clear" w:color="auto" w:fill="FFFFFF"/>
+        </w:rPr>
+        <w:t>, поворотов до выхода, процентное использование лабиринта до выхода из него.</w:t>
+      </w:r>
+    </w:p>
+    <w:p>
+      <w:pPr>
+        <w:jc w:val="center"/>
         <w:rPr>
           <w:rFonts w:ascii="Times New Roman" w:hAnsi="Times New Roman" w:cs="Times New Roman"/>
           <w:sz w:val="32"/>
           <w:szCs w:val="32"/>
         </w:rPr>
+      </w:pPr>
+      <w:r>
+        <w:rPr>
+          <w:rFonts w:ascii="Times New Roman" w:hAnsi="Times New Roman" w:cs="Times New Roman"/>
+          <w:sz w:val="32"/>
+          <w:szCs w:val="32"/>
+        </w:rPr>
+        <w:t xml:space="preserve">Алгоритмы </w:t>
+      </w:r>
+      <w:r>
+        <w:rPr>
+          <w:rFonts w:ascii="Times New Roman" w:hAnsi="Times New Roman" w:cs="Times New Roman"/>
+          <w:sz w:val="32"/>
+          <w:szCs w:val="32"/>
+        </w:rPr>
+        <w:t>с</w:t>
+      </w:r>
+      <w:r>
+        <w:rPr>
+          <w:rFonts w:ascii="Times New Roman" w:hAnsi="Times New Roman" w:cs="Times New Roman"/>
+          <w:sz w:val="32"/>
+          <w:szCs w:val="32"/>
+        </w:rPr>
         <w:t>оздания лабиринта.</w:t>
+      </w:r>
+      <w:r>
+        <w:rPr>
+          <w:rFonts w:ascii="Times New Roman" w:hAnsi="Times New Roman" w:cs="Times New Roman"/>
+          <w:noProof/>
+          <w:color w:val="222222"/>
+          <w:sz w:val="24"/>
+          <w:szCs w:val="24"/>
+          <w:shd w:val="clear" w:color="auto" w:fill="FFFFFF"/>
+        </w:rPr>
+        <w:t xml:space="preserve"> </w:t>
       </w:r>
     </w:p>
     <w:p>
@@ -111,75 +813,16 @@
           <w:sz w:val="24"/>
           <w:szCs w:val="24"/>
         </w:rPr>
-        <w:t xml:space="preserve"> созда</w:t>
-      </w:r>
-      <w:r>
-        <w:rPr>
-          <w:rFonts w:ascii="Times New Roman" w:hAnsi="Times New Roman" w:cs="Times New Roman"/>
-          <w:sz w:val="24"/>
-          <w:szCs w:val="24"/>
-        </w:rPr>
-        <w:t>ёт</w:t>
-      </w:r>
-      <w:r>
-        <w:rPr>
-          <w:rFonts w:ascii="Times New Roman" w:hAnsi="Times New Roman" w:cs="Times New Roman"/>
-          <w:sz w:val="24"/>
-          <w:szCs w:val="24"/>
-        </w:rPr>
-        <w:t xml:space="preserve"> минимальное связующее дерево</w:t>
-      </w:r>
-      <w:r>
-        <w:rPr>
-          <w:rFonts w:ascii="Times New Roman" w:hAnsi="Times New Roman" w:cs="Times New Roman"/>
-          <w:sz w:val="24"/>
-          <w:szCs w:val="24"/>
-        </w:rPr>
-        <w:t xml:space="preserve">. Он </w:t>
-      </w:r>
-      <w:r>
-        <w:rPr>
-          <w:rFonts w:ascii="Times New Roman" w:hAnsi="Times New Roman" w:cs="Times New Roman"/>
-          <w:sz w:val="24"/>
-          <w:szCs w:val="24"/>
-        </w:rPr>
-        <w:t>вырезает сегменты проходов по всему лабиринту случайным образом. Для его работы требуется объём памяти, пропорциональный размеру лабиринта, а также возможность перечисления каждого ребра или стены между ячейками лабиринта в случайном порядке. Помечаем каждую ячейку уникальным идентификатором, а затем обходим все рёбра в случайном порядке. Если ячейки с обеих сторон от каждого ребра имеют разные идентификаторы, то удаляем стену и задаём всем ячейкам с одной стороны тот же идентификатор, что и ячейкам с другой. Если ячейки на обеих сторонах стены уже имеют одинаковый идентификатор, то между ними уже существует какой-то путь, поэтому стену можно оставить, чтобы не создавать петель. Объединение двух множество по обеим сторонам стены будет медленной операцией. Объединение, а также поиск можно выполнять почти за постоянное время благодаря использованию алгоритма объединения-поиска (</w:t>
-      </w:r>
-      <w:proofErr w:type="spellStart"/>
-      <w:r>
-        <w:rPr>
-          <w:rFonts w:ascii="Times New Roman" w:hAnsi="Times New Roman" w:cs="Times New Roman"/>
-          <w:sz w:val="24"/>
-          <w:szCs w:val="24"/>
-        </w:rPr>
-        <w:t>union-find</w:t>
-      </w:r>
-      <w:proofErr w:type="spellEnd"/>
-      <w:r>
-        <w:rPr>
-          <w:rFonts w:ascii="Times New Roman" w:hAnsi="Times New Roman" w:cs="Times New Roman"/>
-          <w:sz w:val="24"/>
-          <w:szCs w:val="24"/>
-        </w:rPr>
-        <w:t xml:space="preserve"> </w:t>
-      </w:r>
-      <w:proofErr w:type="spellStart"/>
-      <w:r>
-        <w:rPr>
-          <w:rFonts w:ascii="Times New Roman" w:hAnsi="Times New Roman" w:cs="Times New Roman"/>
-          <w:sz w:val="24"/>
-          <w:szCs w:val="24"/>
-        </w:rPr>
-        <w:t>algorithm</w:t>
-      </w:r>
-      <w:proofErr w:type="spellEnd"/>
-      <w:r>
-        <w:rPr>
-          <w:rFonts w:ascii="Times New Roman" w:hAnsi="Times New Roman" w:cs="Times New Roman"/>
-          <w:sz w:val="24"/>
-          <w:szCs w:val="24"/>
-        </w:rPr>
-        <w:t xml:space="preserve">): помещаем каждую ячейку в древовидную структуру, корневым элементом является идентификатор. Объединение выполняется быстро благодаря сращиванию двух деревьев. </w:t>
+        <w:t xml:space="preserve"> создаёт минимальное связующее дерево. Он вырезает сегменты проходов по всему лабиринту случайным образом. Для его работы требуется объём памяти, пропорциональный размеру лабиринта, а также возможность перечисления каждого ребра или стены между ячейками лабиринта в случайном порядке. Помечаем каждую ячейку уникальным идентификатором, а затем обходим все рёбра в случайном порядке. Если ячейки с обеих сторон от каждого ребра имеют разные идентификаторы, то удаляем стену и задаём всем ячейкам с одной стороны тот же идентификатор, что и ячейкам с другой. Если ячейки на обеих сторонах стены уже имеют одинаковый идентификатор, то между ними уже существует какой-то путь, поэтому стену можно оставить, чтобы не создавать петель. Объединение двух множество по обеим сторонам стены будет медленной операцией. Объединение, а также поиск можно выполнять почти за постоянное время благодаря использованию алгоритма объединения-поиска (union-find algorithm): помещаем каждую ячейку в древовидную структуру, корневым элементом </w:t>
+      </w:r>
+      <w:r>
+        <w:rPr>
+          <w:rFonts w:ascii="Times New Roman" w:hAnsi="Times New Roman" w:cs="Times New Roman"/>
+          <w:sz w:val="24"/>
+          <w:szCs w:val="24"/>
+        </w:rPr>
+        <w:lastRenderedPageBreak/>
+        <w:t xml:space="preserve">является идентификатор. Объединение выполняется быстро благодаря сращиванию двух деревьев. </w:t>
       </w:r>
       <w:r>
         <w:rPr>
@@ -254,25 +897,7 @@
           <w:sz w:val="24"/>
           <w:szCs w:val="24"/>
         </w:rPr>
-        <w:t xml:space="preserve"> кучи требует времени </w:t>
-      </w:r>
-      <w:proofErr w:type="spellStart"/>
-      <w:r>
-        <w:rPr>
-          <w:rFonts w:ascii="Times New Roman" w:hAnsi="Times New Roman" w:cs="Times New Roman"/>
-          <w:sz w:val="24"/>
-          <w:szCs w:val="24"/>
-        </w:rPr>
-        <w:t>log</w:t>
-      </w:r>
-      <w:proofErr w:type="spellEnd"/>
-      <w:r>
-        <w:rPr>
-          <w:rFonts w:ascii="Times New Roman" w:hAnsi="Times New Roman" w:cs="Times New Roman"/>
-          <w:sz w:val="24"/>
-          <w:szCs w:val="24"/>
-        </w:rPr>
-        <w:t>(n).</w:t>
+        <w:t xml:space="preserve"> кучи требует времени log(n).</w:t>
       </w:r>
     </w:p>
     <w:p>
@@ -334,16 +959,7 @@
           <w:sz w:val="24"/>
           <w:szCs w:val="24"/>
         </w:rPr>
-        <w:t xml:space="preserve"> создаёт минимальное связующее дерево, изменённое так, что все веса рёбер одинаковы. Однако он реализован таким образом, что вместо рёбер смотрит на ячейки. Объём памяти пропорционален размеру лабиринта. В процессе создания каждая ячейка может иметь один из трёх типов: "внутренняя": ячейка </w:t>
-      </w:r>
-      <w:r>
-        <w:rPr>
-          <w:rFonts w:ascii="Times New Roman" w:hAnsi="Times New Roman" w:cs="Times New Roman"/>
-          <w:sz w:val="24"/>
-          <w:szCs w:val="24"/>
-        </w:rPr>
-        <w:lastRenderedPageBreak/>
-        <w:t xml:space="preserve">является частью лабиринта и уже вырезана в нём, "граничная": ячейка не является частью лабиринта и ещё не вырезана в нём, но находится рядом с ячейкой, которая уже является «внутренней», и "внешняя": ячейка ещё не является часть лабиринта, и ни один из её соседей тоже не является «внутренней» ячейкой. Начинаем с выбора ячейки, делаем её «внутренней», а для всех её соседей задаём тип «граничная». Выбираем случайным образом «граничную» ячейку и вырезаем в неё проход из одной из соседних «внутренних» ячеек. Меняем состояние этой «граничной» ячейки на «внутреннюю» и изменяем тип всех её соседей с «внешней» на «граничную». Лабиринт завершён, когда больше не остаётся «граничных» ячеек. </w:t>
+        <w:t xml:space="preserve"> создаёт минимальное связующее дерево, изменённое так, что все веса рёбер одинаковы. Однако он реализован таким образом, что вместо рёбер смотрит на ячейки. Объём памяти пропорционален размеру лабиринта. В процессе создания каждая ячейка может иметь один из трёх типов: "внутренняя": ячейка является частью лабиринта и уже вырезана в нём, "граничная": ячейка не является частью лабиринта и ещё не вырезана в нём, но находится рядом с ячейкой, которая уже является «внутренней», и "внешняя": ячейка ещё не является часть лабиринта, и ни один из её соседей тоже не является «внутренней» ячейкой. Начинаем с выбора ячейки, делаем её «внутренней», а для всех её соседей задаём тип «граничная». Выбираем случайным образом «граничную» ячейку и вырезаем в неё проход из одной из соседних «внутренних» ячеек. Меняем состояние этой «граничной» ячейки на «внутреннюю» и изменяем тип всех её соседей с «внешней» на «граничную». Лабиринт завершён, когда больше не остаётся «граничных» ячеек. </w:t>
       </w:r>
       <w:r>
         <w:rPr>
@@ -386,23 +1002,7 @@
           <w:sz w:val="24"/>
           <w:szCs w:val="24"/>
         </w:rPr>
-        <w:t xml:space="preserve"> </w:t>
-      </w:r>
-      <w:r>
-        <w:rPr>
-          <w:rFonts w:ascii="Times New Roman" w:hAnsi="Times New Roman" w:cs="Times New Roman"/>
-          <w:sz w:val="24"/>
-          <w:szCs w:val="24"/>
-        </w:rPr>
-        <w:t>в</w:t>
-      </w:r>
-      <w:r>
-        <w:rPr>
-          <w:rFonts w:ascii="Times New Roman" w:hAnsi="Times New Roman" w:cs="Times New Roman"/>
-          <w:sz w:val="24"/>
-          <w:szCs w:val="24"/>
-        </w:rPr>
-        <w:t xml:space="preserve">ыбираем точку и случайным образом перемещаемся в соседнюю ячейку. Если мы попали в </w:t>
+        <w:t xml:space="preserve"> выбираем точку и случайным образом перемещаемся в соседнюю ячейку. Если мы попали в </w:t>
       </w:r>
       <w:r>
         <w:rPr>
@@ -493,7 +1093,16 @@
           <w:sz w:val="24"/>
           <w:szCs w:val="24"/>
         </w:rPr>
-        <w:t xml:space="preserve"> занимает память вплоть до размеров лабиринта. Начинаем со случайно выбранной начальной ячейки лабиринта. Выбираем случайную ячейку, которая ещё не является частью лабиринта и выполняем случайный обход, пока не найдём ячейку, уже принадлежащую лабиринту. Как только мы наткнёмся на уже созданную часть лабиринта, возвращаемся к выбранной случайной ячейке и вырезаем весь проделанный путь, добавляя эти ячейки к лабиринту. Конкретнее, при возврате по пути мы в каждой ячейке выполняем вырезание в том направлении, в котором проходил случайный обход при последнем выходе из ячейки. Это позволяет избежать появления петель вдоль пути возврата, благодаря чему к лабиринту присоединяется один длинный проход. Лабиринт завершён, когда к нему присоединены все ячейки. Алгоритм имеет проблемы со скоростью, потому что может уйти много времени на нахождение первого случайного пути к начальной ячейке.</w:t>
+        <w:t xml:space="preserve"> занимает память вплоть до размеров лабиринта. Начинаем со случайно выбранной начальной ячейки лабиринта. Выбираем случайную ячейку, которая ещё не является частью лабиринта и выполняем случайный обход, пока не найдём ячейку, уже принадлежащую лабиринту. Как только мы наткнёмся на уже созданную часть лабиринта, возвращаемся к выбранной случайной ячейке и вырезаем весь проделанный </w:t>
+      </w:r>
+      <w:r>
+        <w:rPr>
+          <w:rFonts w:ascii="Times New Roman" w:hAnsi="Times New Roman" w:cs="Times New Roman"/>
+          <w:sz w:val="24"/>
+          <w:szCs w:val="24"/>
+        </w:rPr>
+        <w:lastRenderedPageBreak/>
+        <w:t>путь, добавляя эти ячейки к лабиринту. Конкретнее, при возврате по пути мы в каждой ячейке выполняем вырезание в том направлении, в котором проходил случайный обход при последнем выходе из ячейки. Это позволяет избежать появления петель вдоль пути возврата, благодаря чему к лабиринту присоединяется один длинный проход. Лабиринт завершён, когда к нему присоединены все ячейки. Алгоритм имеет проблемы со скоростью, потому что может уйти много времени на нахождение первого случайного пути к начальной ячейке.</w:t>
       </w:r>
     </w:p>
     <w:p>
@@ -539,8 +1148,41 @@
           <w:sz w:val="24"/>
           <w:szCs w:val="24"/>
         </w:rPr>
-        <w:t>Алгоритм выращивания</w:t>
-      </w:r>
+        <w:t>Алгоритм выращивания дерева (Growing tree algorithm):</w:t>
+      </w:r>
+      <w:r>
+        <w:rPr>
+          <w:rFonts w:ascii="Times New Roman" w:hAnsi="Times New Roman" w:cs="Times New Roman"/>
+          <w:sz w:val="24"/>
+          <w:szCs w:val="24"/>
+        </w:rPr>
+        <w:t xml:space="preserve"> </w:t>
+      </w:r>
+      <w:r>
+        <w:rPr>
+          <w:rFonts w:ascii="Times New Roman" w:hAnsi="Times New Roman" w:cs="Times New Roman"/>
+          <w:sz w:val="24"/>
+          <w:szCs w:val="24"/>
+        </w:rPr>
+        <w:t>т</w:t>
+      </w:r>
+      <w:r>
+        <w:rPr>
+          <w:rFonts w:ascii="Times New Roman" w:hAnsi="Times New Roman" w:cs="Times New Roman"/>
+          <w:sz w:val="24"/>
+          <w:szCs w:val="24"/>
+        </w:rPr>
+        <w:t xml:space="preserve">ребуемая память может достигать размера лабиринта. При каждом вырезании ячейки мы добавляем её в список. Выбираем ячейку из списка и вырезаем проход в несозданную ячейку рядом с ней. Если рядом с текущей нет несозданных ячеек, удаляем текущую ячейку из списка. Лабиринт завершён, когда в списке больше ничего нет. </w:t>
+      </w:r>
+    </w:p>
+    <w:p>
+      <w:pPr>
+        <w:rPr>
+          <w:rFonts w:ascii="Times New Roman" w:hAnsi="Times New Roman" w:cs="Times New Roman"/>
+          <w:sz w:val="24"/>
+          <w:szCs w:val="24"/>
+        </w:rPr>
+      </w:pPr>
       <w:r>
         <w:rPr>
           <w:rFonts w:ascii="Times New Roman" w:hAnsi="Times New Roman" w:cs="Times New Roman"/>
@@ -549,8 +1191,57 @@
           <w:sz w:val="24"/>
           <w:szCs w:val="24"/>
         </w:rPr>
-        <w:t xml:space="preserve"> </w:t>
-      </w:r>
+        <w:t>Алгоритм выращивания леса (Growing forest algorithm):</w:t>
+      </w:r>
+      <w:r>
+        <w:rPr>
+          <w:rFonts w:ascii="Times New Roman" w:hAnsi="Times New Roman" w:cs="Times New Roman"/>
+          <w:sz w:val="24"/>
+          <w:szCs w:val="24"/>
+        </w:rPr>
+        <w:t xml:space="preserve"> основанны</w:t>
+      </w:r>
+      <w:r>
+        <w:rPr>
+          <w:rFonts w:ascii="Times New Roman" w:hAnsi="Times New Roman" w:cs="Times New Roman"/>
+          <w:sz w:val="24"/>
+          <w:szCs w:val="24"/>
+        </w:rPr>
+        <w:t>й</w:t>
+      </w:r>
+      <w:r>
+        <w:rPr>
+          <w:rFonts w:ascii="Times New Roman" w:hAnsi="Times New Roman" w:cs="Times New Roman"/>
+          <w:sz w:val="24"/>
+          <w:szCs w:val="24"/>
+        </w:rPr>
+        <w:t xml:space="preserve"> на деревьях и множествах. Начинаем со всех ячеек, случайным образом отсортированных в список «новых»; кроме того, у каждой ячейки есть собственное множество. Снач</w:t>
+      </w:r>
+      <w:r>
+        <w:rPr>
+          <w:rFonts w:ascii="Times New Roman" w:hAnsi="Times New Roman" w:cs="Times New Roman"/>
+          <w:sz w:val="24"/>
+          <w:szCs w:val="24"/>
+        </w:rPr>
+        <w:t>а</w:t>
+      </w:r>
+      <w:r>
+        <w:rPr>
+          <w:rFonts w:ascii="Times New Roman" w:hAnsi="Times New Roman" w:cs="Times New Roman"/>
+          <w:sz w:val="24"/>
+          <w:szCs w:val="24"/>
+        </w:rPr>
+        <w:t xml:space="preserve">ла выбираем одну или несколько ячеек, перемещая их из списка «новых» в список «активных». Выбираем ячейку из «активного» списка и вырезаем проход в соседнюю несозданную ячейку из «нового» списка, добавляя новую ячейку в список «активных» и объединяя множества двух ячеек. Если предпринята попытка выполнить вырезание в существующую часть лабиринта, то разрешить её, если ячейки находятся в разных множествах, и объединить ячейки. Если рядом с текущей ячейкой нет несозданных «новых» ячеек, то перемещаем текущую ячейку в список «готовых». Лабиринт завершён, когда становится пустым список «активных». В конце выполняем объединение всех оставшихся множеств. </w:t>
+      </w:r>
+    </w:p>
+    <w:p>
+      <w:pPr>
+        <w:rPr>
+          <w:rFonts w:ascii="Times New Roman" w:hAnsi="Times New Roman" w:cs="Times New Roman"/>
+          <w:sz w:val="24"/>
+          <w:szCs w:val="24"/>
+        </w:rPr>
+      </w:pPr>
       <w:r>
         <w:rPr>
           <w:rFonts w:ascii="Times New Roman" w:hAnsi="Times New Roman" w:cs="Times New Roman"/>
@@ -559,222 +1250,47 @@
           <w:sz w:val="24"/>
           <w:szCs w:val="24"/>
         </w:rPr>
-        <w:t>дерева (</w:t>
-      </w:r>
-      <w:proofErr w:type="spellStart"/>
-      <w:r>
-        <w:rPr>
-          <w:rFonts w:ascii="Times New Roman" w:hAnsi="Times New Roman" w:cs="Times New Roman"/>
-          <w:b/>
-          <w:bCs/>
-          <w:sz w:val="24"/>
-          <w:szCs w:val="24"/>
-        </w:rPr>
-        <w:t>Growing</w:t>
-      </w:r>
-      <w:proofErr w:type="spellEnd"/>
-      <w:r>
-        <w:rPr>
-          <w:rFonts w:ascii="Times New Roman" w:hAnsi="Times New Roman" w:cs="Times New Roman"/>
-          <w:b/>
-          <w:bCs/>
-          <w:sz w:val="24"/>
-          <w:szCs w:val="24"/>
-        </w:rPr>
-        <w:t xml:space="preserve"> </w:t>
-      </w:r>
-      <w:proofErr w:type="spellStart"/>
-      <w:r>
-        <w:rPr>
-          <w:rFonts w:ascii="Times New Roman" w:hAnsi="Times New Roman" w:cs="Times New Roman"/>
-          <w:b/>
-          <w:bCs/>
-          <w:sz w:val="24"/>
-          <w:szCs w:val="24"/>
-        </w:rPr>
-        <w:t>tree</w:t>
-      </w:r>
-      <w:proofErr w:type="spellEnd"/>
-      <w:r>
-        <w:rPr>
-          <w:rFonts w:ascii="Times New Roman" w:hAnsi="Times New Roman" w:cs="Times New Roman"/>
-          <w:b/>
-          <w:bCs/>
-          <w:sz w:val="24"/>
-          <w:szCs w:val="24"/>
-        </w:rPr>
-        <w:t xml:space="preserve"> </w:t>
-      </w:r>
-      <w:proofErr w:type="spellStart"/>
-      <w:r>
-        <w:rPr>
-          <w:rFonts w:ascii="Times New Roman" w:hAnsi="Times New Roman" w:cs="Times New Roman"/>
-          <w:b/>
-          <w:bCs/>
-          <w:sz w:val="24"/>
-          <w:szCs w:val="24"/>
-        </w:rPr>
-        <w:t>algorithm</w:t>
-      </w:r>
-      <w:proofErr w:type="spellEnd"/>
-      <w:r>
-        <w:rPr>
-          <w:rFonts w:ascii="Times New Roman" w:hAnsi="Times New Roman" w:cs="Times New Roman"/>
-          <w:b/>
-          <w:bCs/>
-          <w:sz w:val="24"/>
-          <w:szCs w:val="24"/>
-        </w:rPr>
-        <w:t>):</w:t>
-      </w:r>
-      <w:r>
-        <w:rPr>
-          <w:rFonts w:ascii="Times New Roman" w:hAnsi="Times New Roman" w:cs="Times New Roman"/>
-          <w:sz w:val="24"/>
-          <w:szCs w:val="24"/>
-        </w:rPr>
-        <w:t xml:space="preserve"> </w:t>
-      </w:r>
-      <w:r>
-        <w:rPr>
-          <w:rFonts w:ascii="Times New Roman" w:hAnsi="Times New Roman" w:cs="Times New Roman"/>
-          <w:sz w:val="24"/>
-          <w:szCs w:val="24"/>
-        </w:rPr>
-        <w:t>т</w:t>
-      </w:r>
-      <w:r>
-        <w:rPr>
-          <w:rFonts w:ascii="Times New Roman" w:hAnsi="Times New Roman" w:cs="Times New Roman"/>
-          <w:sz w:val="24"/>
-          <w:szCs w:val="24"/>
-        </w:rPr>
-        <w:t xml:space="preserve">ребуемая память может достигать размера лабиринта. При каждом вырезании ячейки мы добавляем её в список. Выбираем ячейку из списка и вырезаем проход в несозданную ячейку рядом с ней. Если рядом с текущей нет несозданных ячеек, удаляем текущую ячейку из списка. Лабиринт завершён, когда в списке больше ничего нет. </w:t>
-      </w:r>
-    </w:p>
-    <w:p>
-      <w:pPr>
-        <w:rPr>
-          <w:rFonts w:ascii="Times New Roman" w:hAnsi="Times New Roman" w:cs="Times New Roman"/>
-          <w:sz w:val="24"/>
-          <w:szCs w:val="24"/>
-        </w:rPr>
-      </w:pPr>
-      <w:r>
-        <w:rPr>
-          <w:rFonts w:ascii="Times New Roman" w:hAnsi="Times New Roman" w:cs="Times New Roman"/>
-          <w:b/>
-          <w:bCs/>
-          <w:sz w:val="24"/>
-          <w:szCs w:val="24"/>
-        </w:rPr>
-        <w:t>Алгоритм выращивания леса (</w:t>
-      </w:r>
-      <w:proofErr w:type="spellStart"/>
-      <w:r>
-        <w:rPr>
-          <w:rFonts w:ascii="Times New Roman" w:hAnsi="Times New Roman" w:cs="Times New Roman"/>
-          <w:b/>
-          <w:bCs/>
-          <w:sz w:val="24"/>
-          <w:szCs w:val="24"/>
-        </w:rPr>
-        <w:t>Growing</w:t>
-      </w:r>
-      <w:proofErr w:type="spellEnd"/>
-      <w:r>
-        <w:rPr>
-          <w:rFonts w:ascii="Times New Roman" w:hAnsi="Times New Roman" w:cs="Times New Roman"/>
-          <w:b/>
-          <w:bCs/>
-          <w:sz w:val="24"/>
-          <w:szCs w:val="24"/>
-        </w:rPr>
-        <w:t xml:space="preserve"> </w:t>
-      </w:r>
-      <w:proofErr w:type="spellStart"/>
-      <w:r>
-        <w:rPr>
-          <w:rFonts w:ascii="Times New Roman" w:hAnsi="Times New Roman" w:cs="Times New Roman"/>
-          <w:b/>
-          <w:bCs/>
-          <w:sz w:val="24"/>
-          <w:szCs w:val="24"/>
-        </w:rPr>
-        <w:t>forest</w:t>
-      </w:r>
-      <w:proofErr w:type="spellEnd"/>
-      <w:r>
-        <w:rPr>
-          <w:rFonts w:ascii="Times New Roman" w:hAnsi="Times New Roman" w:cs="Times New Roman"/>
-          <w:b/>
-          <w:bCs/>
-          <w:sz w:val="24"/>
-          <w:szCs w:val="24"/>
-        </w:rPr>
-        <w:t xml:space="preserve"> </w:t>
-      </w:r>
-      <w:proofErr w:type="spellStart"/>
-      <w:r>
-        <w:rPr>
-          <w:rFonts w:ascii="Times New Roman" w:hAnsi="Times New Roman" w:cs="Times New Roman"/>
-          <w:b/>
-          <w:bCs/>
-          <w:sz w:val="24"/>
-          <w:szCs w:val="24"/>
-        </w:rPr>
-        <w:t>algorithm</w:t>
-      </w:r>
-      <w:proofErr w:type="spellEnd"/>
-      <w:r>
-        <w:rPr>
-          <w:rFonts w:ascii="Times New Roman" w:hAnsi="Times New Roman" w:cs="Times New Roman"/>
-          <w:b/>
-          <w:bCs/>
-          <w:sz w:val="24"/>
-          <w:szCs w:val="24"/>
-        </w:rPr>
-        <w:t>):</w:t>
-      </w:r>
-      <w:r>
-        <w:rPr>
-          <w:rFonts w:ascii="Times New Roman" w:hAnsi="Times New Roman" w:cs="Times New Roman"/>
-          <w:sz w:val="24"/>
-          <w:szCs w:val="24"/>
-        </w:rPr>
-        <w:t xml:space="preserve"> основанны</w:t>
-      </w:r>
-      <w:r>
-        <w:rPr>
-          <w:rFonts w:ascii="Times New Roman" w:hAnsi="Times New Roman" w:cs="Times New Roman"/>
-          <w:sz w:val="24"/>
-          <w:szCs w:val="24"/>
-        </w:rPr>
-        <w:t>й</w:t>
-      </w:r>
-      <w:r>
-        <w:rPr>
-          <w:rFonts w:ascii="Times New Roman" w:hAnsi="Times New Roman" w:cs="Times New Roman"/>
-          <w:sz w:val="24"/>
-          <w:szCs w:val="24"/>
-        </w:rPr>
-        <w:t xml:space="preserve"> на деревьях и множествах. Начинаем со всех ячеек, случайным образом отсортированных в список «новых»; кроме того, у каждой ячейки есть собственное множество. Снач</w:t>
-      </w:r>
-      <w:r>
-        <w:rPr>
-          <w:rFonts w:ascii="Times New Roman" w:hAnsi="Times New Roman" w:cs="Times New Roman"/>
-          <w:sz w:val="24"/>
-          <w:szCs w:val="24"/>
-        </w:rPr>
-        <w:t>а</w:t>
-      </w:r>
-      <w:r>
-        <w:rPr>
-          <w:rFonts w:ascii="Times New Roman" w:hAnsi="Times New Roman" w:cs="Times New Roman"/>
-          <w:sz w:val="24"/>
-          <w:szCs w:val="24"/>
-        </w:rPr>
-        <w:t xml:space="preserve">ла выбираем одну или несколько ячеек, перемещая их из списка «новых» в список «активных». Выбираем ячейку из «активного» списка и вырезаем проход в соседнюю несозданную ячейку из «нового» списка, добавляя новую ячейку в список «активных» и объединяя множества двух ячеек. Если предпринята попытка выполнить вырезание в существующую </w:t>
+        <w:t>Алгоритм Эллера:</w:t>
+      </w:r>
+      <w:r>
+        <w:rPr>
+          <w:rFonts w:ascii="Times New Roman" w:hAnsi="Times New Roman" w:cs="Times New Roman"/>
+          <w:sz w:val="24"/>
+          <w:szCs w:val="24"/>
+        </w:rPr>
+        <w:t xml:space="preserve"> использует объём, пропорциональный размеру строки. Он создаёт лабиринт построчно, после завершения генерации строки алгоритм больше её не учитывает. Каждая ячейка в строке содержится во множестве; две ячейки принадлежат одному множеству, если между ними есть путь по уже созданному лабиринту. Эта информация позволяет вырезать проходы в текущей строке без создания петель или изолированных областей. Создание строки состоит из двух частей: случайным образом соединяем соседние в пределах строки ячейки, т.е. вырезаем горизонтальные проходы, затем случайным образом соединяем ячейки между текущей и следующей строками, т.е. вырезаем вертикальные проходы. При вырезании горизонтальных проходов мы не соединяем ячейки, уже находящиеся в одном множестве (потому что иначе создастся петля), а при вырезании вертикальных проходов мы должны соединить ячейку, если она имеет единичный размер (потому </w:t>
+      </w:r>
+      <w:r>
+        <w:rPr>
+          <w:rFonts w:ascii="Times New Roman" w:hAnsi="Times New Roman" w:cs="Times New Roman"/>
+          <w:sz w:val="24"/>
+          <w:szCs w:val="24"/>
+        </w:rPr>
+        <w:t>что,</w:t>
+      </w:r>
+      <w:r>
+        <w:rPr>
+          <w:rFonts w:ascii="Times New Roman" w:hAnsi="Times New Roman" w:cs="Times New Roman"/>
+          <w:sz w:val="24"/>
+          <w:szCs w:val="24"/>
+        </w:rPr>
+        <w:t xml:space="preserve"> если её оставить, она создаст изолированную область). При вырезании горизонтальных проходов мы соединяем ячейки, если они находятся в одинаковом множестве (потому что теперь между ними есть путь), а при вырезании вертикальных </w:t>
+      </w:r>
+      <w:r>
+        <w:rPr>
+          <w:rFonts w:ascii="Times New Roman" w:hAnsi="Times New Roman" w:cs="Times New Roman"/>
+          <w:sz w:val="24"/>
+          <w:szCs w:val="24"/>
+        </w:rPr>
+        <w:t>проходов,</w:t>
+      </w:r>
+      <w:r>
+        <w:rPr>
+          <w:rFonts w:ascii="Times New Roman" w:hAnsi="Times New Roman" w:cs="Times New Roman"/>
+          <w:sz w:val="24"/>
+          <w:szCs w:val="24"/>
+        </w:rPr>
+        <w:t xml:space="preserve"> когда не соединяемся с ячейкой, помещаем её в отдельное множество (потому что теперь она отделена от остальной части лабиринта). Создание начинается с того, что перед соединением ячеек в первой строке каждая ячейка </w:t>
       </w:r>
       <w:r>
         <w:rPr>
@@ -783,66 +1299,7 @@
           <w:szCs w:val="24"/>
         </w:rPr>
         <w:lastRenderedPageBreak/>
-        <w:t xml:space="preserve">часть лабиринта, то разрешить её, если ячейки находятся в разных множествах, и объединить ячейки. Если рядом с текущей ячейкой нет несозданных «новых» ячеек, то перемещаем текущую ячейку в список «готовых». Лабиринт завершён, когда становится пустым список «активных». В конце выполняем объединение всех оставшихся множеств. </w:t>
-      </w:r>
-    </w:p>
-    <w:p>
-      <w:pPr>
-        <w:rPr>
-          <w:rFonts w:ascii="Times New Roman" w:hAnsi="Times New Roman" w:cs="Times New Roman"/>
-          <w:sz w:val="24"/>
-          <w:szCs w:val="24"/>
-        </w:rPr>
-      </w:pPr>
-      <w:r>
-        <w:rPr>
-          <w:rFonts w:ascii="Times New Roman" w:hAnsi="Times New Roman" w:cs="Times New Roman"/>
-          <w:b/>
-          <w:bCs/>
-          <w:sz w:val="24"/>
-          <w:szCs w:val="24"/>
-        </w:rPr>
-        <w:t>Алгоритм Эллера:</w:t>
-      </w:r>
-      <w:r>
-        <w:rPr>
-          <w:rFonts w:ascii="Times New Roman" w:hAnsi="Times New Roman" w:cs="Times New Roman"/>
-          <w:sz w:val="24"/>
-          <w:szCs w:val="24"/>
-        </w:rPr>
-        <w:t xml:space="preserve"> использует объём, пропорциональный размеру строки. Он создаёт лабиринт построчно, после завершения генерации строки алгоритм больше её не учитывает. Каждая ячейка в строке содержится во множестве; две ячейки принадлежат одному множеству, если между ними есть путь по уже созданному лабиринту. Эта информация позволяет вырезать проходы в текущей строке без создания петель или изолированных областей. Создание строки состоит из двух частей: случайным образом соединяем соседние в пределах строки ячейки, т.е. вырезаем горизонтальные проходы, затем случайным образом соединяем ячейки между текущей и следующей строками, т.е. вырезаем вертикальные проходы. При вырезании горизонтальных проходов мы не соединяем ячейки, уже находящиеся в одном множестве (потому что иначе создастся петля), а при вырезании вертикальных проходов мы должны соединить ячейку, если она имеет единичный размер (потому </w:t>
-      </w:r>
-      <w:r>
-        <w:rPr>
-          <w:rFonts w:ascii="Times New Roman" w:hAnsi="Times New Roman" w:cs="Times New Roman"/>
-          <w:sz w:val="24"/>
-          <w:szCs w:val="24"/>
-        </w:rPr>
-        <w:t>что,</w:t>
-      </w:r>
-      <w:r>
-        <w:rPr>
-          <w:rFonts w:ascii="Times New Roman" w:hAnsi="Times New Roman" w:cs="Times New Roman"/>
-          <w:sz w:val="24"/>
-          <w:szCs w:val="24"/>
-        </w:rPr>
-        <w:t xml:space="preserve"> если её оставить, она создаст изолированную область). При вырезании горизонтальных проходов мы соединяем ячейки, если они находятся в одинаковом множестве (потому что теперь между ними есть путь), а при вырезании вертикальных </w:t>
-      </w:r>
-      <w:r>
-        <w:rPr>
-          <w:rFonts w:ascii="Times New Roman" w:hAnsi="Times New Roman" w:cs="Times New Roman"/>
-          <w:sz w:val="24"/>
-          <w:szCs w:val="24"/>
-        </w:rPr>
-        <w:t>проходов,</w:t>
-      </w:r>
-      <w:r>
-        <w:rPr>
-          <w:rFonts w:ascii="Times New Roman" w:hAnsi="Times New Roman" w:cs="Times New Roman"/>
-          <w:sz w:val="24"/>
-          <w:szCs w:val="24"/>
-        </w:rPr>
-        <w:t xml:space="preserve"> когда не соединяемся с ячейкой, помещаем её в отдельное множество (потому что теперь она отделена от остальной части лабиринта). Создание начинается с того, что перед соединением ячеек в первой строке каждая ячейка имеет собственное множество. Создание завершается после соединения ячеек в последней строке. Существует особое правило завершения: к моменту завершения каждая ячейка должна находиться в одинаковом множестве, чтобы избежать изолированных областей. (Последняя строка создаётся объединением каждой из пар соседних ячеек, ещё не находящихся в одном множестве.) Лучше всего реализовывать множество с помощью циклического двусвязного списка ячеек (который может быть просто массивом, привязывающим ячейки к парам ячеек с обеих сторон того же множества), позволяющего выполнять за постоянное время вставку, удаление и проверку нахождения соседних ячеек в одном множестве. </w:t>
+        <w:t xml:space="preserve">имеет собственное множество. Создание завершается после соединения ячеек в последней строке. Существует особое правило завершения: к моменту завершения каждая ячейка должна находиться в одинаковом множестве, чтобы избежать изолированных областей. (Последняя строка создаётся объединением каждой из пар соседних ячеек, ещё не находящихся в одном множестве.) Лучше всего реализовывать множество с помощью циклического двусвязного списка ячеек (который может быть просто массивом, привязывающим ячейки к парам ячеек с обеих сторон того же множества), позволяющего выполнять за постоянное время вставку, удаление и проверку нахождения соседних ячеек в одном множестве. </w:t>
       </w:r>
     </w:p>
     <w:p>
@@ -985,9 +1442,90 @@
           <w:sz w:val="24"/>
           <w:szCs w:val="24"/>
         </w:rPr>
-        <w:t xml:space="preserve">Рекурсивное деление (Recursive </w:t>
-      </w:r>
-      <w:proofErr w:type="spellStart"/>
+        <w:t xml:space="preserve">Рекурсивное деление (Recursive division): </w:t>
+      </w:r>
+      <w:r>
+        <w:rPr>
+          <w:rFonts w:ascii="Times New Roman" w:hAnsi="Times New Roman" w:cs="Times New Roman"/>
+          <w:sz w:val="24"/>
+          <w:szCs w:val="24"/>
+        </w:rPr>
+        <w:t>использует стек</w:t>
+      </w:r>
+      <w:r>
+        <w:rPr>
+          <w:rFonts w:ascii="Times New Roman" w:hAnsi="Times New Roman" w:cs="Times New Roman"/>
+          <w:sz w:val="24"/>
+          <w:szCs w:val="24"/>
+        </w:rPr>
+        <w:t>,</w:t>
+      </w:r>
+      <w:r>
+        <w:rPr>
+          <w:rFonts w:ascii="Times New Roman" w:hAnsi="Times New Roman" w:cs="Times New Roman"/>
+          <w:sz w:val="24"/>
+          <w:szCs w:val="24"/>
+        </w:rPr>
+        <w:t xml:space="preserve"> работает не с проходами, а со стенами. Начинаем с создания случайной горизонтальной или вертикальной стены, пересекающей доступную область в случайной строке или столбце, и размещаем вдоль неё случайным образом пустые места. Затем рекурсивно повторяем процесс для двух подобластей, сгенерированных разделяющей стеной. Для наилучших результатов нужно добавить отклонение в выборе горизонтали или вертикали на основе пропорций области. </w:t>
+      </w:r>
+      <w:r>
+        <w:rPr>
+          <w:rFonts w:ascii="Times New Roman" w:hAnsi="Times New Roman" w:cs="Times New Roman"/>
+          <w:sz w:val="24"/>
+          <w:szCs w:val="24"/>
+        </w:rPr>
+        <w:t>Достаточно</w:t>
+      </w:r>
+      <w:r>
+        <w:rPr>
+          <w:rFonts w:ascii="Times New Roman" w:hAnsi="Times New Roman" w:cs="Times New Roman"/>
+          <w:sz w:val="24"/>
+          <w:szCs w:val="24"/>
+        </w:rPr>
+        <w:t xml:space="preserve"> быстрый алгоритм без отклонений в направлениях</w:t>
+      </w:r>
+      <w:r>
+        <w:rPr>
+          <w:rFonts w:ascii="Times New Roman" w:hAnsi="Times New Roman" w:cs="Times New Roman"/>
+          <w:sz w:val="24"/>
+          <w:szCs w:val="24"/>
+        </w:rPr>
+        <w:t>,</w:t>
+      </w:r>
+      <w:r>
+        <w:rPr>
+          <w:rFonts w:ascii="Times New Roman" w:hAnsi="Times New Roman" w:cs="Times New Roman"/>
+          <w:sz w:val="24"/>
+          <w:szCs w:val="24"/>
+        </w:rPr>
+        <w:t xml:space="preserve"> имеет очевидный недостаток в виде длинных стен, пересекающих внутренности лабиринта. </w:t>
+      </w:r>
+      <w:r>
+        <w:rPr>
+          <w:rFonts w:ascii="Times New Roman" w:hAnsi="Times New Roman" w:cs="Times New Roman"/>
+          <w:sz w:val="24"/>
+          <w:szCs w:val="24"/>
+        </w:rPr>
+        <w:t>То есть о</w:t>
+      </w:r>
+      <w:r>
+        <w:rPr>
+          <w:rFonts w:ascii="Times New Roman" w:hAnsi="Times New Roman" w:cs="Times New Roman"/>
+          <w:sz w:val="24"/>
+          <w:szCs w:val="24"/>
+        </w:rPr>
+        <w:t>н случайным образом делит заданную область на лабиринт случайного размера: 1x2 или 2x1. Рекурсивное деление нельзя использовать для вырезания проходов, потому что это приводит к созданию решения, которое или следует вдоль внешнего края, или иначе напрямую пересекает внутреннюю часть.</w:t>
+      </w:r>
+    </w:p>
+    <w:p>
+      <w:pPr>
+        <w:spacing w:before="100" w:beforeAutospacing="1" w:after="100" w:afterAutospacing="1" w:line="240" w:lineRule="auto"/>
+        <w:rPr>
+          <w:rFonts w:ascii="Times New Roman" w:hAnsi="Times New Roman" w:cs="Times New Roman"/>
+          <w:sz w:val="24"/>
+          <w:szCs w:val="24"/>
+        </w:rPr>
+      </w:pPr>
       <w:r>
         <w:rPr>
           <w:rFonts w:ascii="Times New Roman" w:hAnsi="Times New Roman" w:cs="Times New Roman"/>
@@ -996,112 +1534,51 @@
           <w:sz w:val="24"/>
           <w:szCs w:val="24"/>
         </w:rPr>
-        <w:t>division</w:t>
-      </w:r>
-      <w:proofErr w:type="spellEnd"/>
-      <w:r>
-        <w:rPr>
-          <w:rFonts w:ascii="Times New Roman" w:hAnsi="Times New Roman" w:cs="Times New Roman"/>
-          <w:b/>
-          <w:bCs/>
-          <w:sz w:val="24"/>
-          <w:szCs w:val="24"/>
-        </w:rPr>
-        <w:t xml:space="preserve">): </w:t>
-      </w:r>
-      <w:r>
-        <w:rPr>
-          <w:rFonts w:ascii="Times New Roman" w:hAnsi="Times New Roman" w:cs="Times New Roman"/>
-          <w:sz w:val="24"/>
-          <w:szCs w:val="24"/>
-        </w:rPr>
-        <w:t>использует</w:t>
-      </w:r>
-      <w:r>
-        <w:rPr>
-          <w:rFonts w:ascii="Times New Roman" w:hAnsi="Times New Roman" w:cs="Times New Roman"/>
-          <w:sz w:val="24"/>
-          <w:szCs w:val="24"/>
-        </w:rPr>
-        <w:t xml:space="preserve"> стек</w:t>
-      </w:r>
-      <w:r>
-        <w:rPr>
-          <w:rFonts w:ascii="Times New Roman" w:hAnsi="Times New Roman" w:cs="Times New Roman"/>
-          <w:sz w:val="24"/>
-          <w:szCs w:val="24"/>
-        </w:rPr>
-        <w:t>,</w:t>
-      </w:r>
-      <w:r>
-        <w:rPr>
-          <w:rFonts w:ascii="Times New Roman" w:hAnsi="Times New Roman" w:cs="Times New Roman"/>
-          <w:sz w:val="24"/>
-          <w:szCs w:val="24"/>
-        </w:rPr>
-        <w:t xml:space="preserve"> работает не с проходами, а со стенами. Начинаем с создания случайной горизонтальной или вертикальной стены, пересекающей доступную область в случайной строке или столбце, и размещаем вдоль неё случайным образом пустые места. Затем рекурсивно повторяем процесс для двух подобластей, сгенерированных разделяющей стеной. Для наилучших результатов нужно добавить отклонение в выборе горизонтали или вертикали на основе пропорций области. </w:t>
-      </w:r>
-      <w:r>
-        <w:rPr>
-          <w:rFonts w:ascii="Times New Roman" w:hAnsi="Times New Roman" w:cs="Times New Roman"/>
-          <w:sz w:val="24"/>
-          <w:szCs w:val="24"/>
-        </w:rPr>
-        <w:t>Достаточно</w:t>
-      </w:r>
-      <w:r>
-        <w:rPr>
-          <w:rFonts w:ascii="Times New Roman" w:hAnsi="Times New Roman" w:cs="Times New Roman"/>
-          <w:sz w:val="24"/>
-          <w:szCs w:val="24"/>
-        </w:rPr>
-        <w:t xml:space="preserve"> быстрый алгоритм без отклонений в направлениях</w:t>
-      </w:r>
-      <w:r>
-        <w:rPr>
-          <w:rFonts w:ascii="Times New Roman" w:hAnsi="Times New Roman" w:cs="Times New Roman"/>
-          <w:sz w:val="24"/>
-          <w:szCs w:val="24"/>
-        </w:rPr>
-        <w:t>,</w:t>
-      </w:r>
-      <w:r>
-        <w:rPr>
-          <w:rFonts w:ascii="Times New Roman" w:hAnsi="Times New Roman" w:cs="Times New Roman"/>
-          <w:sz w:val="24"/>
-          <w:szCs w:val="24"/>
-        </w:rPr>
-        <w:t xml:space="preserve"> имеет очевидный </w:t>
-      </w:r>
-      <w:r>
-        <w:rPr>
-          <w:rFonts w:ascii="Times New Roman" w:hAnsi="Times New Roman" w:cs="Times New Roman"/>
-          <w:sz w:val="24"/>
-          <w:szCs w:val="24"/>
-        </w:rPr>
-        <w:lastRenderedPageBreak/>
-        <w:t xml:space="preserve">недостаток в виде длинных стен, пересекающих внутренности лабиринта. </w:t>
-      </w:r>
-      <w:r>
-        <w:rPr>
-          <w:rFonts w:ascii="Times New Roman" w:hAnsi="Times New Roman" w:cs="Times New Roman"/>
-          <w:sz w:val="24"/>
-          <w:szCs w:val="24"/>
-        </w:rPr>
-        <w:t>То есть о</w:t>
-      </w:r>
-      <w:r>
-        <w:rPr>
-          <w:rFonts w:ascii="Times New Roman" w:hAnsi="Times New Roman" w:cs="Times New Roman"/>
-          <w:sz w:val="24"/>
-          <w:szCs w:val="24"/>
-        </w:rPr>
-        <w:t>н случайным образом делит заданную область на лабиринт случайного размера: 1x2 или 2x1. Рекурсивное деление нельзя использовать для вырезания проходов, потому что это приводит к созданию решения, которое или следует вдоль внешнего края, или иначе напрямую пересекает внутреннюю часть.</w:t>
+        <w:t xml:space="preserve">Лабиринты на основе двоичных деревьев: </w:t>
+      </w:r>
+      <w:r>
+        <w:rPr>
+          <w:rFonts w:ascii="Times New Roman" w:hAnsi="Times New Roman" w:cs="Times New Roman"/>
+          <w:sz w:val="24"/>
+          <w:szCs w:val="24"/>
+        </w:rPr>
+        <w:t>простой и быстрый алгоритм. Для каждой ячейки мы вырезаем проход или вверх, или влево, но никогда не в обоих направлениях. Каждая ячейка независима от всех других ячеек, потому что нам не нужно при её создании проверять состояние каких-то других ячеек. Следовательно, это настоящий алгоритм генерации лабиринтов без памяти, не ограниченный по размерам создаваемых лабиринтов. По сути, это двоичное дерево, если рассматривать верхний левый угол как корень, а каждый узел или ячейка имеет один уникальный родительский узел, являющийся ячейкой сверху или слева от неё. Лабиринты на основе двоичных деревьев отличаются от стандартных идеальных лабиринтов, потому что в них не может существовать больше половины типов ячеек</w:t>
+      </w:r>
+      <w:r>
+        <w:rPr>
+          <w:rFonts w:ascii="Times New Roman" w:hAnsi="Times New Roman" w:cs="Times New Roman"/>
+          <w:sz w:val="24"/>
+          <w:szCs w:val="24"/>
+        </w:rPr>
+        <w:t xml:space="preserve"> (</w:t>
+      </w:r>
+      <w:r>
+        <w:rPr>
+          <w:rFonts w:ascii="Times New Roman" w:hAnsi="Times New Roman" w:cs="Times New Roman"/>
+          <w:sz w:val="24"/>
+          <w:szCs w:val="24"/>
+        </w:rPr>
+        <w:t>в них никогда не будет перекрёстков, а все тупики имеют проходы, ведущие вверх или влево, и никогда не ведущие вниз или вправо</w:t>
+      </w:r>
+      <w:r>
+        <w:rPr>
+          <w:rFonts w:ascii="Times New Roman" w:hAnsi="Times New Roman" w:cs="Times New Roman"/>
+          <w:sz w:val="24"/>
+          <w:szCs w:val="24"/>
+        </w:rPr>
+        <w:t>)</w:t>
+      </w:r>
+      <w:r>
+        <w:rPr>
+          <w:rFonts w:ascii="Times New Roman" w:hAnsi="Times New Roman" w:cs="Times New Roman"/>
+          <w:sz w:val="24"/>
+          <w:szCs w:val="24"/>
+        </w:rPr>
+        <w:t xml:space="preserve">. </w:t>
       </w:r>
     </w:p>
     <w:p>
       <w:pPr>
-        <w:spacing w:before="100" w:beforeAutospacing="1" w:after="100" w:afterAutospacing="1" w:line="240" w:lineRule="auto"/>
         <w:rPr>
           <w:rFonts w:ascii="Times New Roman" w:eastAsia="Times New Roman" w:hAnsi="Times New Roman" w:cs="Times New Roman"/>
           <w:sz w:val="24"/>
@@ -1111,85 +1588,12 @@
       </w:pPr>
       <w:r>
         <w:rPr>
-          <w:rFonts w:ascii="Times New Roman" w:hAnsi="Times New Roman" w:cs="Times New Roman"/>
-          <w:b/>
-          <w:bCs/>
-          <w:sz w:val="24"/>
-          <w:szCs w:val="24"/>
-        </w:rPr>
-        <w:t xml:space="preserve">Лабиринты на основе двоичных деревьев: </w:t>
-      </w:r>
-      <w:r>
-        <w:rPr>
-          <w:rFonts w:ascii="Times New Roman" w:hAnsi="Times New Roman" w:cs="Times New Roman"/>
-          <w:sz w:val="24"/>
-          <w:szCs w:val="24"/>
-        </w:rPr>
-        <w:t>прост</w:t>
-      </w:r>
-      <w:r>
-        <w:rPr>
-          <w:rFonts w:ascii="Times New Roman" w:hAnsi="Times New Roman" w:cs="Times New Roman"/>
-          <w:sz w:val="24"/>
-          <w:szCs w:val="24"/>
-        </w:rPr>
-        <w:t>ой</w:t>
-      </w:r>
-      <w:r>
-        <w:rPr>
-          <w:rFonts w:ascii="Times New Roman" w:hAnsi="Times New Roman" w:cs="Times New Roman"/>
-          <w:sz w:val="24"/>
-          <w:szCs w:val="24"/>
-        </w:rPr>
-        <w:t xml:space="preserve"> и быстры</w:t>
-      </w:r>
-      <w:r>
-        <w:rPr>
-          <w:rFonts w:ascii="Times New Roman" w:hAnsi="Times New Roman" w:cs="Times New Roman"/>
-          <w:sz w:val="24"/>
-          <w:szCs w:val="24"/>
-        </w:rPr>
-        <w:t>й</w:t>
-      </w:r>
-      <w:r>
-        <w:rPr>
-          <w:rFonts w:ascii="Times New Roman" w:hAnsi="Times New Roman" w:cs="Times New Roman"/>
-          <w:sz w:val="24"/>
-          <w:szCs w:val="24"/>
-        </w:rPr>
-        <w:t xml:space="preserve"> алгоритм. Для каждой ячейки мы вырезаем проход или вверх, или влево, но никогда не в обоих направлениях. Каждая ячейка независима от всех других ячеек, потому что нам не нужно при её создании проверять состояние каких-то других ячеек. Следовательно, это настоящий алгоритм генерации лабиринтов без памяти, не ограниченный по размерам создаваемых лабиринтов. По сути, это двоичное дерево, если рассматривать верхний левый угол как корень, а каждый узел или ячейка имеет один уникальный родительский узел, являющийся ячейкой сверху или слева от неё. Лабиринты на основе двоичных деревьев отличаются от стандартных идеальных лабиринтов, потому что в них не может существовать больше половины типов ячеек</w:t>
-      </w:r>
-      <w:r>
-        <w:rPr>
-          <w:rFonts w:ascii="Times New Roman" w:hAnsi="Times New Roman" w:cs="Times New Roman"/>
-          <w:sz w:val="24"/>
-          <w:szCs w:val="24"/>
-        </w:rPr>
-        <w:t xml:space="preserve"> (</w:t>
-      </w:r>
-      <w:r>
-        <w:rPr>
-          <w:rFonts w:ascii="Times New Roman" w:hAnsi="Times New Roman" w:cs="Times New Roman"/>
-          <w:sz w:val="24"/>
-          <w:szCs w:val="24"/>
-        </w:rPr>
-        <w:t>в них никогда не будет перекрёстков, а все тупики имеют проходы, ведущие вверх или влево, и никогда не ведущие вниз или вправо</w:t>
-      </w:r>
-      <w:r>
-        <w:rPr>
-          <w:rFonts w:ascii="Times New Roman" w:hAnsi="Times New Roman" w:cs="Times New Roman"/>
-          <w:sz w:val="24"/>
-          <w:szCs w:val="24"/>
-        </w:rPr>
-        <w:t>)</w:t>
-      </w:r>
-      <w:r>
-        <w:rPr>
-          <w:rFonts w:ascii="Times New Roman" w:hAnsi="Times New Roman" w:cs="Times New Roman"/>
-          <w:sz w:val="24"/>
-          <w:szCs w:val="24"/>
-        </w:rPr>
-        <w:t xml:space="preserve">. </w:t>
+          <w:rFonts w:ascii="Times New Roman" w:eastAsia="Times New Roman" w:hAnsi="Times New Roman" w:cs="Times New Roman"/>
+          <w:sz w:val="24"/>
+          <w:szCs w:val="24"/>
+          <w:lang w:eastAsia="ru-RU"/>
+        </w:rPr>
+        <w:br w:type="page"/>
       </w:r>
     </w:p>
     <w:tbl>
@@ -1204,35 +1608,35 @@
         <w:gridCol w:w="2421"/>
         <w:gridCol w:w="2110"/>
         <w:gridCol w:w="973"/>
-        <w:gridCol w:w="1491"/>
       </w:tblGrid>
       <w:tr>
         <w:tc>
           <w:tcPr>
-            <w:tcW w:w="3512" w:type="dxa"/>
-          </w:tcPr>
-          <w:p>
-            <w:pPr>
-              <w:jc w:val="center"/>
-              <w:rPr>
-                <w:rFonts w:ascii="Times New Roman" w:hAnsi="Times New Roman" w:cs="Times New Roman"/>
-                <w:sz w:val="24"/>
-                <w:szCs w:val="24"/>
-              </w:rPr>
-            </w:pPr>
-            <w:r>
-              <w:rPr>
-                <w:rFonts w:ascii="Times New Roman" w:hAnsi="Times New Roman" w:cs="Times New Roman"/>
-                <w:sz w:val="24"/>
-                <w:szCs w:val="24"/>
-              </w:rPr>
+            <w:tcW w:w="3489" w:type="dxa"/>
+          </w:tcPr>
+          <w:p>
+            <w:pPr>
+              <w:jc w:val="center"/>
+              <w:rPr>
+                <w:rFonts w:ascii="Times New Roman" w:hAnsi="Times New Roman" w:cs="Times New Roman"/>
+                <w:sz w:val="24"/>
+                <w:szCs w:val="24"/>
+              </w:rPr>
+            </w:pPr>
+            <w:r>
+              <w:rPr>
+                <w:rFonts w:ascii="Times New Roman" w:hAnsi="Times New Roman" w:cs="Times New Roman"/>
+                <w:sz w:val="24"/>
+                <w:szCs w:val="24"/>
+              </w:rPr>
+              <w:lastRenderedPageBreak/>
               <w:t>Алгоритм</w:t>
             </w:r>
           </w:p>
         </w:tc>
         <w:tc>
           <w:tcPr>
-            <w:tcW w:w="2442" w:type="dxa"/>
+            <w:tcW w:w="2421" w:type="dxa"/>
           </w:tcPr>
           <w:p>
             <w:pPr>
@@ -1255,7 +1659,7 @@
         </w:tc>
         <w:tc>
           <w:tcPr>
-            <w:tcW w:w="2126" w:type="dxa"/>
+            <w:tcW w:w="2110" w:type="dxa"/>
           </w:tcPr>
           <w:p>
             <w:pPr>
@@ -1278,7 +1682,7 @@
         </w:tc>
         <w:tc>
           <w:tcPr>
-            <w:tcW w:w="900" w:type="dxa"/>
+            <w:tcW w:w="973" w:type="dxa"/>
           </w:tcPr>
           <w:p>
             <w:pPr>
@@ -1296,29 +1700,6 @@
                 <w:szCs w:val="24"/>
               </w:rPr>
               <w:t>Память</w:t>
-            </w:r>
-          </w:p>
-        </w:tc>
-        <w:tc>
-          <w:tcPr>
-            <w:tcW w:w="1504" w:type="dxa"/>
-          </w:tcPr>
-          <w:p>
-            <w:pPr>
-              <w:jc w:val="center"/>
-              <w:rPr>
-                <w:rFonts w:ascii="Times New Roman" w:hAnsi="Times New Roman" w:cs="Times New Roman"/>
-                <w:sz w:val="24"/>
-                <w:szCs w:val="24"/>
-              </w:rPr>
-            </w:pPr>
-            <w:r>
-              <w:rPr>
-                <w:rFonts w:ascii="Times New Roman" w:hAnsi="Times New Roman" w:cs="Times New Roman"/>
-                <w:sz w:val="24"/>
-                <w:szCs w:val="24"/>
-              </w:rPr>
-              <w:t>Время</w:t>
             </w:r>
           </w:p>
         </w:tc>
@@ -1326,7 +1707,7 @@
       <w:tr>
         <w:tc>
           <w:tcPr>
-            <w:tcW w:w="3512" w:type="dxa"/>
+            <w:tcW w:w="3489" w:type="dxa"/>
           </w:tcPr>
           <w:p>
             <w:pPr>
@@ -1349,7 +1730,7 @@
         </w:tc>
         <w:tc>
           <w:tcPr>
-            <w:tcW w:w="2442" w:type="dxa"/>
+            <w:tcW w:w="2421" w:type="dxa"/>
           </w:tcPr>
           <w:p>
             <w:pPr>
@@ -1372,7 +1753,7 @@
         </w:tc>
         <w:tc>
           <w:tcPr>
-            <w:tcW w:w="2126" w:type="dxa"/>
+            <w:tcW w:w="2110" w:type="dxa"/>
           </w:tcPr>
           <w:tbl>
             <w:tblPr>
@@ -1454,7 +1835,7 @@
         </w:tc>
         <w:tc>
           <w:tcPr>
-            <w:tcW w:w="900" w:type="dxa"/>
+            <w:tcW w:w="973" w:type="dxa"/>
           </w:tcPr>
           <w:p>
             <w:pPr>
@@ -1507,34 +1888,11 @@
             </m:oMathPara>
           </w:p>
         </w:tc>
-        <w:tc>
-          <w:tcPr>
-            <w:tcW w:w="1504" w:type="dxa"/>
-          </w:tcPr>
-          <w:p>
-            <w:pPr>
-              <w:jc w:val="center"/>
-              <w:rPr>
-                <w:rFonts w:ascii="Times New Roman" w:hAnsi="Times New Roman" w:cs="Times New Roman"/>
-                <w:sz w:val="24"/>
-                <w:szCs w:val="24"/>
-              </w:rPr>
-            </w:pPr>
-            <w:r>
-              <w:rPr>
-                <w:rFonts w:ascii="Times New Roman" w:hAnsi="Times New Roman" w:cs="Times New Roman"/>
-                <w:sz w:val="24"/>
-                <w:szCs w:val="24"/>
-              </w:rPr>
-              <w:t>?</w:t>
-            </w:r>
-          </w:p>
-        </w:tc>
       </w:tr>
       <w:tr>
         <w:tc>
           <w:tcPr>
-            <w:tcW w:w="3512" w:type="dxa"/>
+            <w:tcW w:w="3489" w:type="dxa"/>
           </w:tcPr>
           <w:p>
             <w:pPr>
@@ -1557,7 +1915,7 @@
         </w:tc>
         <w:tc>
           <w:tcPr>
-            <w:tcW w:w="2442" w:type="dxa"/>
+            <w:tcW w:w="2421" w:type="dxa"/>
           </w:tcPr>
           <w:p>
             <w:pPr>
@@ -1580,7 +1938,7 @@
         </w:tc>
         <w:tc>
           <w:tcPr>
-            <w:tcW w:w="2126" w:type="dxa"/>
+            <w:tcW w:w="2110" w:type="dxa"/>
           </w:tcPr>
           <w:p>
             <w:pPr>
@@ -1607,22 +1965,13 @@
                 <w:szCs w:val="24"/>
                 <w:lang w:eastAsia="ru-RU"/>
               </w:rPr>
-              <w:t xml:space="preserve"> и </w:t>
-            </w:r>
-            <w:r>
-              <w:rPr>
-                <w:rFonts w:ascii="Times New Roman" w:eastAsia="Times New Roman" w:hAnsi="Times New Roman" w:cs="Times New Roman"/>
-                <w:sz w:val="24"/>
-                <w:szCs w:val="24"/>
-                <w:lang w:eastAsia="ru-RU"/>
-              </w:rPr>
-              <w:t>стены</w:t>
-            </w:r>
-          </w:p>
-        </w:tc>
-        <w:tc>
-          <w:tcPr>
-            <w:tcW w:w="900" w:type="dxa"/>
+              <w:t xml:space="preserve"> и стены</w:t>
+            </w:r>
+          </w:p>
+        </w:tc>
+        <w:tc>
+          <w:tcPr>
+            <w:tcW w:w="973" w:type="dxa"/>
           </w:tcPr>
           <w:p>
             <w:pPr>
@@ -1674,34 +2023,11 @@
             </m:oMathPara>
           </w:p>
         </w:tc>
-        <w:tc>
-          <w:tcPr>
-            <w:tcW w:w="1504" w:type="dxa"/>
-          </w:tcPr>
-          <w:p>
-            <w:pPr>
-              <w:jc w:val="center"/>
-              <w:rPr>
-                <w:rFonts w:ascii="Times New Roman" w:hAnsi="Times New Roman" w:cs="Times New Roman"/>
-                <w:sz w:val="24"/>
-                <w:szCs w:val="24"/>
-              </w:rPr>
-            </w:pPr>
-            <w:r>
-              <w:rPr>
-                <w:rFonts w:ascii="Times New Roman" w:hAnsi="Times New Roman" w:cs="Times New Roman"/>
-                <w:sz w:val="24"/>
-                <w:szCs w:val="24"/>
-              </w:rPr>
-              <w:t>?</w:t>
-            </w:r>
-          </w:p>
-        </w:tc>
       </w:tr>
       <w:tr>
         <w:tc>
           <w:tcPr>
-            <w:tcW w:w="3512" w:type="dxa"/>
+            <w:tcW w:w="3489" w:type="dxa"/>
           </w:tcPr>
           <w:p>
             <w:pPr>
@@ -1743,7 +2069,7 @@
         </w:tc>
         <w:tc>
           <w:tcPr>
-            <w:tcW w:w="2442" w:type="dxa"/>
+            <w:tcW w:w="2421" w:type="dxa"/>
           </w:tcPr>
           <w:p>
             <w:pPr>
@@ -1766,7 +2092,7 @@
         </w:tc>
         <w:tc>
           <w:tcPr>
-            <w:tcW w:w="2126" w:type="dxa"/>
+            <w:tcW w:w="2110" w:type="dxa"/>
           </w:tcPr>
           <w:p>
             <w:pPr>
@@ -1799,7 +2125,7 @@
         </w:tc>
         <w:tc>
           <w:tcPr>
-            <w:tcW w:w="900" w:type="dxa"/>
+            <w:tcW w:w="973" w:type="dxa"/>
           </w:tcPr>
           <w:p>
             <w:pPr>
@@ -1851,34 +2177,11 @@
             </m:oMathPara>
           </w:p>
         </w:tc>
-        <w:tc>
-          <w:tcPr>
-            <w:tcW w:w="1504" w:type="dxa"/>
-          </w:tcPr>
-          <w:p>
-            <w:pPr>
-              <w:jc w:val="center"/>
-              <w:rPr>
-                <w:rFonts w:ascii="Times New Roman" w:hAnsi="Times New Roman" w:cs="Times New Roman"/>
-                <w:sz w:val="24"/>
-                <w:szCs w:val="24"/>
-              </w:rPr>
-            </w:pPr>
-            <w:r>
-              <w:rPr>
-                <w:rFonts w:ascii="Times New Roman" w:hAnsi="Times New Roman" w:cs="Times New Roman"/>
-                <w:sz w:val="24"/>
-                <w:szCs w:val="24"/>
-              </w:rPr>
-              <w:t>?</w:t>
-            </w:r>
-          </w:p>
-        </w:tc>
       </w:tr>
       <w:tr>
         <w:tc>
           <w:tcPr>
-            <w:tcW w:w="3512" w:type="dxa"/>
+            <w:tcW w:w="3489" w:type="dxa"/>
           </w:tcPr>
           <w:p>
             <w:pPr>
@@ -1902,7 +2205,7 @@
         </w:tc>
         <w:tc>
           <w:tcPr>
-            <w:tcW w:w="2442" w:type="dxa"/>
+            <w:tcW w:w="2421" w:type="dxa"/>
           </w:tcPr>
           <w:p>
             <w:pPr>
@@ -1925,7 +2228,7 @@
         </w:tc>
         <w:tc>
           <w:tcPr>
-            <w:tcW w:w="2126" w:type="dxa"/>
+            <w:tcW w:w="2110" w:type="dxa"/>
           </w:tcPr>
           <w:p>
             <w:pPr>
@@ -1958,7 +2261,7 @@
         </w:tc>
         <w:tc>
           <w:tcPr>
-            <w:tcW w:w="900" w:type="dxa"/>
+            <w:tcW w:w="973" w:type="dxa"/>
           </w:tcPr>
           <w:p>
             <w:pPr>
@@ -2010,34 +2313,11 @@
             </m:oMathPara>
           </w:p>
         </w:tc>
-        <w:tc>
-          <w:tcPr>
-            <w:tcW w:w="1504" w:type="dxa"/>
-          </w:tcPr>
-          <w:p>
-            <w:pPr>
-              <w:jc w:val="center"/>
-              <w:rPr>
-                <w:rFonts w:ascii="Times New Roman" w:hAnsi="Times New Roman" w:cs="Times New Roman"/>
-                <w:sz w:val="24"/>
-                <w:szCs w:val="24"/>
-              </w:rPr>
-            </w:pPr>
-            <w:r>
-              <w:rPr>
-                <w:rFonts w:ascii="Times New Roman" w:hAnsi="Times New Roman" w:cs="Times New Roman"/>
-                <w:sz w:val="24"/>
-                <w:szCs w:val="24"/>
-              </w:rPr>
-              <w:t>?</w:t>
-            </w:r>
-          </w:p>
-        </w:tc>
       </w:tr>
       <w:tr>
         <w:tc>
           <w:tcPr>
-            <w:tcW w:w="3512" w:type="dxa"/>
+            <w:tcW w:w="3489" w:type="dxa"/>
           </w:tcPr>
           <w:p>
             <w:pPr>
@@ -2060,7 +2340,7 @@
         </w:tc>
         <w:tc>
           <w:tcPr>
-            <w:tcW w:w="2442" w:type="dxa"/>
+            <w:tcW w:w="2421" w:type="dxa"/>
           </w:tcPr>
           <w:p>
             <w:pPr>
@@ -2083,7 +2363,7 @@
         </w:tc>
         <w:tc>
           <w:tcPr>
-            <w:tcW w:w="2126" w:type="dxa"/>
+            <w:tcW w:w="2110" w:type="dxa"/>
           </w:tcPr>
           <w:p>
             <w:pPr>
@@ -2116,7 +2396,7 @@
         </w:tc>
         <w:tc>
           <w:tcPr>
-            <w:tcW w:w="900" w:type="dxa"/>
+            <w:tcW w:w="973" w:type="dxa"/>
           </w:tcPr>
           <w:p>
             <w:pPr>
@@ -2168,34 +2448,11 @@
             </m:oMathPara>
           </w:p>
         </w:tc>
-        <w:tc>
-          <w:tcPr>
-            <w:tcW w:w="1504" w:type="dxa"/>
-          </w:tcPr>
-          <w:p>
-            <w:pPr>
-              <w:jc w:val="center"/>
-              <w:rPr>
-                <w:rFonts w:ascii="Times New Roman" w:hAnsi="Times New Roman" w:cs="Times New Roman"/>
-                <w:sz w:val="24"/>
-                <w:szCs w:val="24"/>
-              </w:rPr>
-            </w:pPr>
-            <w:r>
-              <w:rPr>
-                <w:rFonts w:ascii="Times New Roman" w:hAnsi="Times New Roman" w:cs="Times New Roman"/>
-                <w:sz w:val="24"/>
-                <w:szCs w:val="24"/>
-              </w:rPr>
-              <w:t>?</w:t>
-            </w:r>
-          </w:p>
-        </w:tc>
       </w:tr>
       <w:tr>
         <w:tc>
           <w:tcPr>
-            <w:tcW w:w="3512" w:type="dxa"/>
+            <w:tcW w:w="3489" w:type="dxa"/>
           </w:tcPr>
           <w:p>
             <w:pPr>
@@ -2218,7 +2475,7 @@
         </w:tc>
         <w:tc>
           <w:tcPr>
-            <w:tcW w:w="2442" w:type="dxa"/>
+            <w:tcW w:w="2421" w:type="dxa"/>
           </w:tcPr>
           <w:p>
             <w:pPr>
@@ -2241,7 +2498,7 @@
         </w:tc>
         <w:tc>
           <w:tcPr>
-            <w:tcW w:w="2126" w:type="dxa"/>
+            <w:tcW w:w="2110" w:type="dxa"/>
           </w:tcPr>
           <w:p>
             <w:pPr>
@@ -2274,7 +2531,7 @@
         </w:tc>
         <w:tc>
           <w:tcPr>
-            <w:tcW w:w="900" w:type="dxa"/>
+            <w:tcW w:w="973" w:type="dxa"/>
           </w:tcPr>
           <w:p>
             <w:pPr>
@@ -2294,29 +2551,6 @@
                 <w:lang w:val="en-US"/>
               </w:rPr>
               <w:t>0</w:t>
-            </w:r>
-          </w:p>
-        </w:tc>
-        <w:tc>
-          <w:tcPr>
-            <w:tcW w:w="1504" w:type="dxa"/>
-          </w:tcPr>
-          <w:p>
-            <w:pPr>
-              <w:jc w:val="center"/>
-              <w:rPr>
-                <w:rFonts w:ascii="Times New Roman" w:hAnsi="Times New Roman" w:cs="Times New Roman"/>
-                <w:sz w:val="24"/>
-                <w:szCs w:val="24"/>
-              </w:rPr>
-            </w:pPr>
-            <w:r>
-              <w:rPr>
-                <w:rFonts w:ascii="Times New Roman" w:hAnsi="Times New Roman" w:cs="Times New Roman"/>
-                <w:sz w:val="24"/>
-                <w:szCs w:val="24"/>
-              </w:rPr>
-              <w:t>?</w:t>
             </w:r>
           </w:p>
         </w:tc>
@@ -2324,7 +2558,7 @@
       <w:tr>
         <w:tc>
           <w:tcPr>
-            <w:tcW w:w="3512" w:type="dxa"/>
+            <w:tcW w:w="3489" w:type="dxa"/>
           </w:tcPr>
           <w:p>
             <w:pPr>
@@ -2347,7 +2581,7 @@
         </w:tc>
         <w:tc>
           <w:tcPr>
-            <w:tcW w:w="2442" w:type="dxa"/>
+            <w:tcW w:w="2421" w:type="dxa"/>
           </w:tcPr>
           <w:p>
             <w:pPr>
@@ -2370,7 +2604,7 @@
         </w:tc>
         <w:tc>
           <w:tcPr>
-            <w:tcW w:w="2126" w:type="dxa"/>
+            <w:tcW w:w="2110" w:type="dxa"/>
           </w:tcPr>
           <w:p>
             <w:pPr>
@@ -2403,7 +2637,7 @@
         </w:tc>
         <w:tc>
           <w:tcPr>
-            <w:tcW w:w="900" w:type="dxa"/>
+            <w:tcW w:w="973" w:type="dxa"/>
           </w:tcPr>
           <w:p>
             <w:pPr>
@@ -2455,34 +2689,11 @@
             </m:oMathPara>
           </w:p>
         </w:tc>
-        <w:tc>
-          <w:tcPr>
-            <w:tcW w:w="1504" w:type="dxa"/>
-          </w:tcPr>
-          <w:p>
-            <w:pPr>
-              <w:jc w:val="center"/>
-              <w:rPr>
-                <w:rFonts w:ascii="Times New Roman" w:hAnsi="Times New Roman" w:cs="Times New Roman"/>
-                <w:sz w:val="24"/>
-                <w:szCs w:val="24"/>
-              </w:rPr>
-            </w:pPr>
-            <w:r>
-              <w:rPr>
-                <w:rFonts w:ascii="Times New Roman" w:hAnsi="Times New Roman" w:cs="Times New Roman"/>
-                <w:sz w:val="24"/>
-                <w:szCs w:val="24"/>
-              </w:rPr>
-              <w:t>?</w:t>
-            </w:r>
-          </w:p>
-        </w:tc>
       </w:tr>
       <w:tr>
         <w:tc>
           <w:tcPr>
-            <w:tcW w:w="3512" w:type="dxa"/>
+            <w:tcW w:w="3489" w:type="dxa"/>
           </w:tcPr>
           <w:p>
             <w:pPr>
@@ -2505,7 +2716,7 @@
         </w:tc>
         <w:tc>
           <w:tcPr>
-            <w:tcW w:w="2442" w:type="dxa"/>
+            <w:tcW w:w="2421" w:type="dxa"/>
           </w:tcPr>
           <w:p>
             <w:pPr>
@@ -2528,7 +2739,7 @@
         </w:tc>
         <w:tc>
           <w:tcPr>
-            <w:tcW w:w="2126" w:type="dxa"/>
+            <w:tcW w:w="2110" w:type="dxa"/>
           </w:tcPr>
           <w:tbl>
             <w:tblPr>
@@ -2610,39 +2821,26 @@
         </w:tc>
         <w:tc>
           <w:tcPr>
-            <w:tcW w:w="900" w:type="dxa"/>
-          </w:tcPr>
-          <w:p>
-            <w:pPr>
-              <w:jc w:val="center"/>
-              <w:rPr>
-                <w:rFonts w:ascii="Times New Roman" w:hAnsi="Times New Roman" w:cs="Times New Roman"/>
-                <w:sz w:val="24"/>
-                <w:szCs w:val="24"/>
-              </w:rPr>
-            </w:pPr>
-          </w:p>
-        </w:tc>
-        <w:tc>
-          <w:tcPr>
-            <w:tcW w:w="1504" w:type="dxa"/>
-          </w:tcPr>
-          <w:p>
-            <w:pPr>
-              <w:jc w:val="center"/>
-              <w:rPr>
-                <w:rFonts w:ascii="Times New Roman" w:hAnsi="Times New Roman" w:cs="Times New Roman"/>
-                <w:sz w:val="24"/>
-                <w:szCs w:val="24"/>
-              </w:rPr>
-            </w:pPr>
-            <w:r>
-              <w:rPr>
-                <w:rFonts w:ascii="Times New Roman" w:hAnsi="Times New Roman" w:cs="Times New Roman"/>
-                <w:sz w:val="24"/>
-                <w:szCs w:val="24"/>
-              </w:rPr>
-              <w:t>?</w:t>
+            <w:tcW w:w="973" w:type="dxa"/>
+          </w:tcPr>
+          <w:p>
+            <w:pPr>
+              <w:jc w:val="center"/>
+              <w:rPr>
+                <w:rFonts w:ascii="Times New Roman" w:hAnsi="Times New Roman" w:cs="Times New Roman"/>
+                <w:sz w:val="24"/>
+                <w:szCs w:val="24"/>
+                <w:lang w:val="en-US"/>
+              </w:rPr>
+            </w:pPr>
+            <w:r>
+              <w:rPr>
+                <w:rFonts w:ascii="Times New Roman" w:hAnsi="Times New Roman" w:cs="Times New Roman"/>
+                <w:sz w:val="24"/>
+                <w:szCs w:val="24"/>
+                <w:lang w:val="en-US"/>
+              </w:rPr>
+              <w:t>0</w:t>
             </w:r>
           </w:p>
         </w:tc>
@@ -2650,7 +2848,7 @@
       <w:tr>
         <w:tc>
           <w:tcPr>
-            <w:tcW w:w="3512" w:type="dxa"/>
+            <w:tcW w:w="3489" w:type="dxa"/>
           </w:tcPr>
           <w:p>
             <w:pPr>
@@ -2673,7 +2871,7 @@
         </w:tc>
         <w:tc>
           <w:tcPr>
-            <w:tcW w:w="2442" w:type="dxa"/>
+            <w:tcW w:w="2421" w:type="dxa"/>
           </w:tcPr>
           <w:p>
             <w:pPr>
@@ -2696,7 +2894,7 @@
         </w:tc>
         <w:tc>
           <w:tcPr>
-            <w:tcW w:w="2126" w:type="dxa"/>
+            <w:tcW w:w="2110" w:type="dxa"/>
           </w:tcPr>
           <w:p>
             <w:pPr>
@@ -2729,7 +2927,7 @@
         </w:tc>
         <w:tc>
           <w:tcPr>
-            <w:tcW w:w="900" w:type="dxa"/>
+            <w:tcW w:w="973" w:type="dxa"/>
           </w:tcPr>
           <w:p>
             <w:pPr>
@@ -2781,34 +2979,11 @@
             </m:oMathPara>
           </w:p>
         </w:tc>
-        <w:tc>
-          <w:tcPr>
-            <w:tcW w:w="1504" w:type="dxa"/>
-          </w:tcPr>
-          <w:p>
-            <w:pPr>
-              <w:jc w:val="center"/>
-              <w:rPr>
-                <w:rFonts w:ascii="Times New Roman" w:hAnsi="Times New Roman" w:cs="Times New Roman"/>
-                <w:sz w:val="24"/>
-                <w:szCs w:val="24"/>
-              </w:rPr>
-            </w:pPr>
-            <w:r>
-              <w:rPr>
-                <w:rFonts w:ascii="Times New Roman" w:hAnsi="Times New Roman" w:cs="Times New Roman"/>
-                <w:sz w:val="24"/>
-                <w:szCs w:val="24"/>
-              </w:rPr>
-              <w:t>?</w:t>
-            </w:r>
-          </w:p>
-        </w:tc>
       </w:tr>
       <w:tr>
         <w:tc>
           <w:tcPr>
-            <w:tcW w:w="3512" w:type="dxa"/>
+            <w:tcW w:w="3489" w:type="dxa"/>
           </w:tcPr>
           <w:p>
             <w:pPr>
@@ -2831,7 +3006,7 @@
         </w:tc>
         <w:tc>
           <w:tcPr>
-            <w:tcW w:w="2442" w:type="dxa"/>
+            <w:tcW w:w="2421" w:type="dxa"/>
           </w:tcPr>
           <w:p>
             <w:pPr>
@@ -2854,7 +3029,7 @@
         </w:tc>
         <w:tc>
           <w:tcPr>
-            <w:tcW w:w="2126" w:type="dxa"/>
+            <w:tcW w:w="2110" w:type="dxa"/>
           </w:tcPr>
           <w:p>
             <w:pPr>
@@ -2887,7 +3062,7 @@
         </w:tc>
         <w:tc>
           <w:tcPr>
-            <w:tcW w:w="900" w:type="dxa"/>
+            <w:tcW w:w="973" w:type="dxa"/>
           </w:tcPr>
           <w:p>
             <w:pPr>
@@ -2939,34 +3114,11 @@
             </m:oMathPara>
           </w:p>
         </w:tc>
-        <w:tc>
-          <w:tcPr>
-            <w:tcW w:w="1504" w:type="dxa"/>
-          </w:tcPr>
-          <w:p>
-            <w:pPr>
-              <w:jc w:val="center"/>
-              <w:rPr>
-                <w:rFonts w:ascii="Times New Roman" w:hAnsi="Times New Roman" w:cs="Times New Roman"/>
-                <w:sz w:val="24"/>
-                <w:szCs w:val="24"/>
-              </w:rPr>
-            </w:pPr>
-            <w:r>
-              <w:rPr>
-                <w:rFonts w:ascii="Times New Roman" w:hAnsi="Times New Roman" w:cs="Times New Roman"/>
-                <w:sz w:val="24"/>
-                <w:szCs w:val="24"/>
-              </w:rPr>
-              <w:t>?</w:t>
-            </w:r>
-          </w:p>
-        </w:tc>
       </w:tr>
       <w:tr>
         <w:tc>
           <w:tcPr>
-            <w:tcW w:w="3512" w:type="dxa"/>
+            <w:tcW w:w="3489" w:type="dxa"/>
           </w:tcPr>
           <w:p>
             <w:pPr>
@@ -2989,7 +3141,7 @@
         </w:tc>
         <w:tc>
           <w:tcPr>
-            <w:tcW w:w="2442" w:type="dxa"/>
+            <w:tcW w:w="2421" w:type="dxa"/>
           </w:tcPr>
           <w:p>
             <w:pPr>
@@ -3012,7 +3164,7 @@
         </w:tc>
         <w:tc>
           <w:tcPr>
-            <w:tcW w:w="2126" w:type="dxa"/>
+            <w:tcW w:w="2110" w:type="dxa"/>
           </w:tcPr>
           <w:p>
             <w:pPr>
@@ -3045,7 +3197,7 @@
         </w:tc>
         <w:tc>
           <w:tcPr>
-            <w:tcW w:w="900" w:type="dxa"/>
+            <w:tcW w:w="973" w:type="dxa"/>
           </w:tcPr>
           <w:p>
             <w:pPr>
@@ -3065,29 +3217,6 @@
                 <w:lang w:val="en-US"/>
               </w:rPr>
               <w:t>N</w:t>
-            </w:r>
-          </w:p>
-        </w:tc>
-        <w:tc>
-          <w:tcPr>
-            <w:tcW w:w="1504" w:type="dxa"/>
-          </w:tcPr>
-          <w:p>
-            <w:pPr>
-              <w:jc w:val="center"/>
-              <w:rPr>
-                <w:rFonts w:ascii="Times New Roman" w:hAnsi="Times New Roman" w:cs="Times New Roman"/>
-                <w:sz w:val="24"/>
-                <w:szCs w:val="24"/>
-              </w:rPr>
-            </w:pPr>
-            <w:r>
-              <w:rPr>
-                <w:rFonts w:ascii="Times New Roman" w:hAnsi="Times New Roman" w:cs="Times New Roman"/>
-                <w:sz w:val="24"/>
-                <w:szCs w:val="24"/>
-              </w:rPr>
-              <w:t>?</w:t>
             </w:r>
           </w:p>
         </w:tc>
@@ -3095,7 +3224,7 @@
       <w:tr>
         <w:tc>
           <w:tcPr>
-            <w:tcW w:w="3512" w:type="dxa"/>
+            <w:tcW w:w="3489" w:type="dxa"/>
           </w:tcPr>
           <w:p>
             <w:pPr>
@@ -3136,7 +3265,7 @@
         </w:tc>
         <w:tc>
           <w:tcPr>
-            <w:tcW w:w="2442" w:type="dxa"/>
+            <w:tcW w:w="2421" w:type="dxa"/>
           </w:tcPr>
           <w:p>
             <w:pPr>
@@ -3159,7 +3288,7 @@
         </w:tc>
         <w:tc>
           <w:tcPr>
-            <w:tcW w:w="2126" w:type="dxa"/>
+            <w:tcW w:w="2110" w:type="dxa"/>
           </w:tcPr>
           <w:p>
             <w:pPr>
@@ -3192,7 +3321,7 @@
         </w:tc>
         <w:tc>
           <w:tcPr>
-            <w:tcW w:w="900" w:type="dxa"/>
+            <w:tcW w:w="973" w:type="dxa"/>
           </w:tcPr>
           <w:p>
             <w:pPr>
@@ -3212,29 +3341,6 @@
                 <w:lang w:val="en-US"/>
               </w:rPr>
               <w:t>0</w:t>
-            </w:r>
-          </w:p>
-        </w:tc>
-        <w:tc>
-          <w:tcPr>
-            <w:tcW w:w="1504" w:type="dxa"/>
-          </w:tcPr>
-          <w:p>
-            <w:pPr>
-              <w:jc w:val="center"/>
-              <w:rPr>
-                <w:rFonts w:ascii="Times New Roman" w:hAnsi="Times New Roman" w:cs="Times New Roman"/>
-                <w:sz w:val="24"/>
-                <w:szCs w:val="24"/>
-              </w:rPr>
-            </w:pPr>
-            <w:r>
-              <w:rPr>
-                <w:rFonts w:ascii="Times New Roman" w:hAnsi="Times New Roman" w:cs="Times New Roman"/>
-                <w:sz w:val="24"/>
-                <w:szCs w:val="24"/>
-              </w:rPr>
-              <w:t>?</w:t>
             </w:r>
           </w:p>
         </w:tc>
@@ -3242,7 +3348,7 @@
       <w:tr>
         <w:tc>
           <w:tcPr>
-            <w:tcW w:w="3512" w:type="dxa"/>
+            <w:tcW w:w="3489" w:type="dxa"/>
           </w:tcPr>
           <w:p>
             <w:pPr>
@@ -3265,7 +3371,7 @@
         </w:tc>
         <w:tc>
           <w:tcPr>
-            <w:tcW w:w="2442" w:type="dxa"/>
+            <w:tcW w:w="2421" w:type="dxa"/>
           </w:tcPr>
           <w:p>
             <w:pPr>
@@ -3288,7 +3394,7 @@
         </w:tc>
         <w:tc>
           <w:tcPr>
-            <w:tcW w:w="2126" w:type="dxa"/>
+            <w:tcW w:w="2110" w:type="dxa"/>
           </w:tcPr>
           <w:p>
             <w:pPr>
@@ -3311,7 +3417,7 @@
         </w:tc>
         <w:tc>
           <w:tcPr>
-            <w:tcW w:w="900" w:type="dxa"/>
+            <w:tcW w:w="973" w:type="dxa"/>
           </w:tcPr>
           <w:p>
             <w:pPr>
@@ -3331,29 +3437,6 @@
                 <w:lang w:val="en-US"/>
               </w:rPr>
               <w:t>N</w:t>
-            </w:r>
-          </w:p>
-        </w:tc>
-        <w:tc>
-          <w:tcPr>
-            <w:tcW w:w="1504" w:type="dxa"/>
-          </w:tcPr>
-          <w:p>
-            <w:pPr>
-              <w:jc w:val="center"/>
-              <w:rPr>
-                <w:rFonts w:ascii="Times New Roman" w:hAnsi="Times New Roman" w:cs="Times New Roman"/>
-                <w:sz w:val="24"/>
-                <w:szCs w:val="24"/>
-              </w:rPr>
-            </w:pPr>
-            <w:r>
-              <w:rPr>
-                <w:rFonts w:ascii="Times New Roman" w:hAnsi="Times New Roman" w:cs="Times New Roman"/>
-                <w:sz w:val="24"/>
-                <w:szCs w:val="24"/>
-              </w:rPr>
-              <w:t>?</w:t>
             </w:r>
           </w:p>
         </w:tc>
@@ -3361,7 +3444,7 @@
       <w:tr>
         <w:tc>
           <w:tcPr>
-            <w:tcW w:w="3512" w:type="dxa"/>
+            <w:tcW w:w="3489" w:type="dxa"/>
           </w:tcPr>
           <w:p>
             <w:pPr>
@@ -3385,7 +3468,7 @@
         </w:tc>
         <w:tc>
           <w:tcPr>
-            <w:tcW w:w="2442" w:type="dxa"/>
+            <w:tcW w:w="2421" w:type="dxa"/>
           </w:tcPr>
           <w:p>
             <w:pPr>
@@ -3408,7 +3491,7 @@
         </w:tc>
         <w:tc>
           <w:tcPr>
-            <w:tcW w:w="2126" w:type="dxa"/>
+            <w:tcW w:w="2110" w:type="dxa"/>
           </w:tcPr>
           <w:p>
             <w:pPr>
@@ -3441,7 +3524,7 @@
         </w:tc>
         <w:tc>
           <w:tcPr>
-            <w:tcW w:w="900" w:type="dxa"/>
+            <w:tcW w:w="973" w:type="dxa"/>
           </w:tcPr>
           <w:p>
             <w:pPr>
@@ -3461,29 +3544,6 @@
                 <w:lang w:val="en-US"/>
               </w:rPr>
               <w:t>0</w:t>
-            </w:r>
-          </w:p>
-        </w:tc>
-        <w:tc>
-          <w:tcPr>
-            <w:tcW w:w="1504" w:type="dxa"/>
-          </w:tcPr>
-          <w:p>
-            <w:pPr>
-              <w:jc w:val="center"/>
-              <w:rPr>
-                <w:rFonts w:ascii="Times New Roman" w:hAnsi="Times New Roman" w:cs="Times New Roman"/>
-                <w:sz w:val="24"/>
-                <w:szCs w:val="24"/>
-              </w:rPr>
-            </w:pPr>
-            <w:r>
-              <w:rPr>
-                <w:rFonts w:ascii="Times New Roman" w:hAnsi="Times New Roman" w:cs="Times New Roman"/>
-                <w:sz w:val="24"/>
-                <w:szCs w:val="24"/>
-              </w:rPr>
-              <w:t>?</w:t>
             </w:r>
           </w:p>
         </w:tc>
@@ -3690,8 +3750,124 @@
       </w:rPr>
     </w:lvl>
   </w:abstractNum>
+  <w:abstractNum w:abstractNumId="1" w15:restartNumberingAfterBreak="0">
+    <w:nsid w:val="46FB5A3A"/>
+    <w:multiLevelType w:val="hybridMultilevel"/>
+    <w:tmpl w:val="7D86E06A"/>
+    <w:lvl w:ilvl="0" w:tplc="04190001">
+      <w:start w:val="1"/>
+      <w:numFmt w:val="bullet"/>
+      <w:lvlText w:val=""/>
+      <w:lvlJc w:val="left"/>
+      <w:pPr>
+        <w:ind w:left="720" w:hanging="360"/>
+      </w:pPr>
+      <w:rPr>
+        <w:rFonts w:ascii="Symbol" w:hAnsi="Symbol" w:hint="default"/>
+      </w:rPr>
+    </w:lvl>
+    <w:lvl w:ilvl="1" w:tplc="04190003" w:tentative="1">
+      <w:start w:val="1"/>
+      <w:numFmt w:val="bullet"/>
+      <w:lvlText w:val="o"/>
+      <w:lvlJc w:val="left"/>
+      <w:pPr>
+        <w:ind w:left="1440" w:hanging="360"/>
+      </w:pPr>
+      <w:rPr>
+        <w:rFonts w:ascii="Courier New" w:hAnsi="Courier New" w:cs="Courier New" w:hint="default"/>
+      </w:rPr>
+    </w:lvl>
+    <w:lvl w:ilvl="2" w:tplc="04190005" w:tentative="1">
+      <w:start w:val="1"/>
+      <w:numFmt w:val="bullet"/>
+      <w:lvlText w:val=""/>
+      <w:lvlJc w:val="left"/>
+      <w:pPr>
+        <w:ind w:left="2160" w:hanging="360"/>
+      </w:pPr>
+      <w:rPr>
+        <w:rFonts w:ascii="Wingdings" w:hAnsi="Wingdings" w:hint="default"/>
+      </w:rPr>
+    </w:lvl>
+    <w:lvl w:ilvl="3" w:tplc="04190001" w:tentative="1">
+      <w:start w:val="1"/>
+      <w:numFmt w:val="bullet"/>
+      <w:lvlText w:val=""/>
+      <w:lvlJc w:val="left"/>
+      <w:pPr>
+        <w:ind w:left="2880" w:hanging="360"/>
+      </w:pPr>
+      <w:rPr>
+        <w:rFonts w:ascii="Symbol" w:hAnsi="Symbol" w:hint="default"/>
+      </w:rPr>
+    </w:lvl>
+    <w:lvl w:ilvl="4" w:tplc="04190003" w:tentative="1">
+      <w:start w:val="1"/>
+      <w:numFmt w:val="bullet"/>
+      <w:lvlText w:val="o"/>
+      <w:lvlJc w:val="left"/>
+      <w:pPr>
+        <w:ind w:left="3600" w:hanging="360"/>
+      </w:pPr>
+      <w:rPr>
+        <w:rFonts w:ascii="Courier New" w:hAnsi="Courier New" w:cs="Courier New" w:hint="default"/>
+      </w:rPr>
+    </w:lvl>
+    <w:lvl w:ilvl="5" w:tplc="04190005" w:tentative="1">
+      <w:start w:val="1"/>
+      <w:numFmt w:val="bullet"/>
+      <w:lvlText w:val=""/>
+      <w:lvlJc w:val="left"/>
+      <w:pPr>
+        <w:ind w:left="4320" w:hanging="360"/>
+      </w:pPr>
+      <w:rPr>
+        <w:rFonts w:ascii="Wingdings" w:hAnsi="Wingdings" w:hint="default"/>
+      </w:rPr>
+    </w:lvl>
+    <w:lvl w:ilvl="6" w:tplc="04190001" w:tentative="1">
+      <w:start w:val="1"/>
+      <w:numFmt w:val="bullet"/>
+      <w:lvlText w:val=""/>
+      <w:lvlJc w:val="left"/>
+      <w:pPr>
+        <w:ind w:left="5040" w:hanging="360"/>
+      </w:pPr>
+      <w:rPr>
+        <w:rFonts w:ascii="Symbol" w:hAnsi="Symbol" w:hint="default"/>
+      </w:rPr>
+    </w:lvl>
+    <w:lvl w:ilvl="7" w:tplc="04190003" w:tentative="1">
+      <w:start w:val="1"/>
+      <w:numFmt w:val="bullet"/>
+      <w:lvlText w:val="o"/>
+      <w:lvlJc w:val="left"/>
+      <w:pPr>
+        <w:ind w:left="5760" w:hanging="360"/>
+      </w:pPr>
+      <w:rPr>
+        <w:rFonts w:ascii="Courier New" w:hAnsi="Courier New" w:cs="Courier New" w:hint="default"/>
+      </w:rPr>
+    </w:lvl>
+    <w:lvl w:ilvl="8" w:tplc="04190005" w:tentative="1">
+      <w:start w:val="1"/>
+      <w:numFmt w:val="bullet"/>
+      <w:lvlText w:val=""/>
+      <w:lvlJc w:val="left"/>
+      <w:pPr>
+        <w:ind w:left="6480" w:hanging="360"/>
+      </w:pPr>
+      <w:rPr>
+        <w:rFonts w:ascii="Wingdings" w:hAnsi="Wingdings" w:hint="default"/>
+      </w:rPr>
+    </w:lvl>
+  </w:abstractNum>
   <w:num w:numId="1">
     <w:abstractNumId w:val="0"/>
+  </w:num>
+  <w:num w:numId="2">
+    <w:abstractNumId w:val="1"/>
   </w:num>
 </w:numbering>
 </file>
@@ -3819,6 +3995,7 @@
     <w:lsdException w:name="HTML Sample" w:semiHidden="1" w:unhideWhenUsed="1"/>
     <w:lsdException w:name="HTML Typewriter" w:semiHidden="1" w:unhideWhenUsed="1"/>
     <w:lsdException w:name="HTML Variable" w:semiHidden="1" w:unhideWhenUsed="1"/>
+    <w:lsdException w:name="Normal Table" w:semiHidden="1" w:unhideWhenUsed="1"/>
     <w:lsdException w:name="annotation subject" w:semiHidden="1" w:unhideWhenUsed="1"/>
     <w:lsdException w:name="No List" w:semiHidden="1" w:unhideWhenUsed="1"/>
     <w:lsdException w:name="Outline List 1" w:semiHidden="1" w:unhideWhenUsed="1"/>
@@ -3865,8 +4042,10 @@
     <w:lsdException w:name="Table Subtle 2" w:semiHidden="1" w:unhideWhenUsed="1"/>
     <w:lsdException w:name="Table Web 1" w:semiHidden="1" w:unhideWhenUsed="1"/>
     <w:lsdException w:name="Table Web 2" w:semiHidden="1" w:unhideWhenUsed="1"/>
+    <w:lsdException w:name="Table Web 3" w:semiHidden="1" w:unhideWhenUsed="1"/>
     <w:lsdException w:name="Balloon Text" w:semiHidden="1" w:unhideWhenUsed="1"/>
     <w:lsdException w:name="Table Grid" w:uiPriority="39"/>
+    <w:lsdException w:name="Table Theme" w:semiHidden="1" w:unhideWhenUsed="1"/>
     <w:lsdException w:name="Placeholder Text" w:semiHidden="1"/>
     <w:lsdException w:name="No Spacing" w:uiPriority="1" w:qFormat="1"/>
     <w:lsdException w:name="Light Shading" w:uiPriority="60"/>
@@ -4157,6 +4336,18 @@
     <w:rsid w:val="002A43A9"/>
     <w:rPr>
       <w:color w:val="808080"/>
+    </w:rPr>
+  </w:style>
+  <w:style w:type="character" w:styleId="a6">
+    <w:name w:val="Hyperlink"/>
+    <w:basedOn w:val="a0"/>
+    <w:uiPriority w:val="99"/>
+    <w:semiHidden/>
+    <w:unhideWhenUsed/>
+    <w:rsid w:val="005B4DD2"/>
+    <w:rPr>
+      <w:color w:val="0000FF"/>
+      <w:u w:val="single"/>
     </w:rPr>
   </w:style>
 </w:styles>

</xml_diff>